<commit_message>
Question 3 et 4 de la première partie avec les images nécéssaires
</commit_message>
<xml_diff>
--- a/projet/rapport.docx
+++ b/projet/rapport.docx
@@ -449,6 +449,750 @@
         <w:rPr/>
       </w:pPr>
       <w:r>
+        <mc:AlternateContent>
+          <mc:Choice Requires="wps">
+            <w:drawing>
+              <wp:anchor behindDoc="0" distT="0" distB="0" distL="0" distR="0" simplePos="0" locked="0" layoutInCell="1" allowOverlap="1" relativeHeight="3">
+                <wp:simplePos x="0" y="0"/>
+                <wp:positionH relativeFrom="page">
+                  <wp:posOffset>1778635</wp:posOffset>
+                </wp:positionH>
+                <wp:positionV relativeFrom="paragraph">
+                  <wp:posOffset>3458845</wp:posOffset>
+                </wp:positionV>
+                <wp:extent cx="817245" cy="212725"/>
+                <wp:effectExtent l="0" t="0" r="0" b="0"/>
+                <wp:wrapNone/>
+                <wp:docPr id="1" name="Forme1"/>
+                <a:graphic xmlns:a="http://schemas.openxmlformats.org/drawingml/2006/main">
+                  <a:graphicData uri="http://schemas.microsoft.com/office/word/2010/wordprocessingShape">
+                    <wps:wsp>
+                      <wps:cNvSpPr txBox="1"/>
+                      <wps:spPr>
+                        <a:xfrm>
+                          <a:off x="0" y="0"/>
+                          <a:ext cx="816480" cy="212040"/>
+                        </a:xfrm>
+                        <a:prstGeom prst="rect">
+                          <a:avLst/>
+                        </a:prstGeom>
+                        <a:noFill/>
+                        <a:ln>
+                          <a:noFill/>
+                        </a:ln>
+                      </wps:spPr>
+                      <wps:txbx>
+                        <w:txbxContent>
+                          <w:p>
+                            <w:pPr>
+                              <w:overflowPunct w:val="false"/>
+                              <w:rPr/>
+                            </w:pPr>
+                            <w:r>
+                              <w:rPr>
+                                <w:sz w:val="24"/>
+                              </w:rPr>
+                              <w:t>σ</w:t>
+                            </w:r>
+                            <w:r>
+                              <w:rPr>
+                                <w:sz w:val="24"/>
+                                <w:vertAlign w:val="subscript"/>
+                              </w:rPr>
+                              <w:t>1</w:t>
+                            </w:r>
+                            <w:r>
+                              <w:rPr>
+                                <w:sz w:val="24"/>
+                              </w:rPr>
+                              <w:t xml:space="preserve"> </w:t>
+                            </w:r>
+                            <w:r>
+                              <w:rPr>
+                                <w:sz w:val="24"/>
+                                <w:rFonts w:ascii="Liberation Serif;Times New Roman" w:hAnsi="Liberation Serif;Times New Roman" w:eastAsia="Liberation Serif;Times New Roman" w:cs="Liberation Serif;Times New Roman"/>
+                              </w:rPr>
+                              <w:t>≈ 0,7950</w:t>
+                            </w:r>
+                          </w:p>
+                        </w:txbxContent>
+                      </wps:txbx>
+                      <wps:bodyPr wrap="square" lIns="0" rIns="0" tIns="0" bIns="0">
+                        <a:spAutoFit/>
+                      </wps:bodyPr>
+                    </wps:wsp>
+                  </a:graphicData>
+                </a:graphic>
+              </wp:anchor>
+            </w:drawing>
+          </mc:Choice>
+          <mc:Fallback>
+            <w:pict>
+              <v:shapetype id="_x005F_x0000_t202" coordsize="21600,21600" o:spt="202" path="m,l,21600l21600,21600l21600,xe">
+                <v:stroke joinstyle="miter"/>
+                <v:path gradientshapeok="t" o:connecttype="rect"/>
+              </v:shapetype>
+              <v:shape id="shape_0" ID="Forme1" stroked="f" style="position:absolute;margin-left:140.05pt;margin-top:272.35pt;width:64.25pt;height:16.65pt;mso-position-horizontal-relative:page" type="shapetype_202">
+                <v:textbox>
+                  <w:txbxContent>
+                    <w:p>
+                      <w:pPr>
+                        <w:overflowPunct w:val="false"/>
+                        <w:rPr/>
+                      </w:pPr>
+                      <w:r>
+                        <w:rPr>
+                          <w:sz w:val="24"/>
+                        </w:rPr>
+                        <w:t>σ</w:t>
+                      </w:r>
+                      <w:r>
+                        <w:rPr>
+                          <w:sz w:val="24"/>
+                          <w:vertAlign w:val="subscript"/>
+                        </w:rPr>
+                        <w:t>1</w:t>
+                      </w:r>
+                      <w:r>
+                        <w:rPr>
+                          <w:sz w:val="24"/>
+                        </w:rPr>
+                        <w:t xml:space="preserve"> </w:t>
+                      </w:r>
+                      <w:r>
+                        <w:rPr>
+                          <w:sz w:val="24"/>
+                          <w:rFonts w:ascii="Liberation Serif;Times New Roman" w:hAnsi="Liberation Serif;Times New Roman" w:eastAsia="Liberation Serif;Times New Roman" w:cs="Liberation Serif;Times New Roman"/>
+                        </w:rPr>
+                        <w:t>≈ 0,7950</w:t>
+                      </w:r>
+                    </w:p>
+                  </w:txbxContent>
+                </v:textbox>
+                <w10:wrap type="square"/>
+                <v:fill o:detectmouseclick="t" on="false"/>
+                <v:stroke color="black" joinstyle="round" endcap="flat"/>
+              </v:shape>
+            </w:pict>
+          </mc:Fallback>
+        </mc:AlternateContent>
+        <mc:AlternateContent>
+          <mc:Choice Requires="wps">
+            <w:drawing>
+              <wp:anchor behindDoc="0" distT="0" distB="0" distL="0" distR="0" simplePos="0" locked="0" layoutInCell="1" allowOverlap="1" relativeHeight="4">
+                <wp:simplePos x="0" y="0"/>
+                <wp:positionH relativeFrom="page">
+                  <wp:posOffset>3597910</wp:posOffset>
+                </wp:positionH>
+                <wp:positionV relativeFrom="paragraph">
+                  <wp:posOffset>3458845</wp:posOffset>
+                </wp:positionV>
+                <wp:extent cx="817245" cy="212725"/>
+                <wp:effectExtent l="0" t="0" r="0" b="0"/>
+                <wp:wrapNone/>
+                <wp:docPr id="2" name="Forme1"/>
+                <a:graphic xmlns:a="http://schemas.openxmlformats.org/drawingml/2006/main">
+                  <a:graphicData uri="http://schemas.microsoft.com/office/word/2010/wordprocessingShape">
+                    <wps:wsp>
+                      <wps:cNvSpPr txBox="1"/>
+                      <wps:spPr>
+                        <a:xfrm>
+                          <a:off x="0" y="0"/>
+                          <a:ext cx="816480" cy="212040"/>
+                        </a:xfrm>
+                        <a:prstGeom prst="rect">
+                          <a:avLst/>
+                        </a:prstGeom>
+                        <a:noFill/>
+                        <a:ln>
+                          <a:noFill/>
+                        </a:ln>
+                      </wps:spPr>
+                      <wps:txbx>
+                        <w:txbxContent>
+                          <w:p>
+                            <w:pPr>
+                              <w:overflowPunct w:val="false"/>
+                              <w:rPr/>
+                            </w:pPr>
+                            <w:r>
+                              <w:rPr>
+                                <w:sz w:val="24"/>
+                              </w:rPr>
+                              <w:t>σ</w:t>
+                            </w:r>
+                            <w:r>
+                              <w:rPr>
+                                <w:sz w:val="24"/>
+                                <w:vertAlign w:val="subscript"/>
+                              </w:rPr>
+                              <w:t>2</w:t>
+                            </w:r>
+                            <w:r>
+                              <w:rPr>
+                                <w:sz w:val="24"/>
+                              </w:rPr>
+                              <w:t xml:space="preserve"> </w:t>
+                            </w:r>
+                            <w:r>
+                              <w:rPr>
+                                <w:sz w:val="24"/>
+                                <w:rFonts w:ascii="Liberation Serif;Times New Roman" w:hAnsi="Liberation Serif;Times New Roman" w:eastAsia="Liberation Serif;Times New Roman" w:cs="Liberation Serif;Times New Roman"/>
+                              </w:rPr>
+                              <w:t>≈ 1,59</w:t>
+                            </w:r>
+                          </w:p>
+                        </w:txbxContent>
+                      </wps:txbx>
+                      <wps:bodyPr wrap="square" lIns="0" rIns="0" tIns="0" bIns="0">
+                        <a:spAutoFit/>
+                      </wps:bodyPr>
+                    </wps:wsp>
+                  </a:graphicData>
+                </a:graphic>
+              </wp:anchor>
+            </w:drawing>
+          </mc:Choice>
+          <mc:Fallback>
+            <w:pict>
+              <v:shape id="shape_0" ID="Forme1" stroked="f" style="position:absolute;margin-left:283.3pt;margin-top:272.35pt;width:64.25pt;height:16.65pt;mso-position-horizontal-relative:page" type="shapetype_202">
+                <v:textbox>
+                  <w:txbxContent>
+                    <w:p>
+                      <w:pPr>
+                        <w:overflowPunct w:val="false"/>
+                        <w:rPr/>
+                      </w:pPr>
+                      <w:r>
+                        <w:rPr>
+                          <w:sz w:val="24"/>
+                        </w:rPr>
+                        <w:t>σ</w:t>
+                      </w:r>
+                      <w:r>
+                        <w:rPr>
+                          <w:sz w:val="24"/>
+                          <w:vertAlign w:val="subscript"/>
+                        </w:rPr>
+                        <w:t>2</w:t>
+                      </w:r>
+                      <w:r>
+                        <w:rPr>
+                          <w:sz w:val="24"/>
+                        </w:rPr>
+                        <w:t xml:space="preserve"> </w:t>
+                      </w:r>
+                      <w:r>
+                        <w:rPr>
+                          <w:sz w:val="24"/>
+                          <w:rFonts w:ascii="Liberation Serif;Times New Roman" w:hAnsi="Liberation Serif;Times New Roman" w:eastAsia="Liberation Serif;Times New Roman" w:cs="Liberation Serif;Times New Roman"/>
+                        </w:rPr>
+                        <w:t>≈ 1,59</w:t>
+                      </w:r>
+                    </w:p>
+                  </w:txbxContent>
+                </v:textbox>
+                <w10:wrap type="square"/>
+                <v:fill o:detectmouseclick="t" on="false"/>
+                <v:stroke color="black" joinstyle="round" endcap="flat"/>
+              </v:shape>
+            </w:pict>
+          </mc:Fallback>
+        </mc:AlternateContent>
+        <mc:AlternateContent>
+          <mc:Choice Requires="wps">
+            <w:drawing>
+              <wp:anchor behindDoc="0" distT="0" distB="0" distL="0" distR="0" simplePos="0" locked="0" layoutInCell="1" allowOverlap="1" relativeHeight="5">
+                <wp:simplePos x="0" y="0"/>
+                <wp:positionH relativeFrom="page">
+                  <wp:posOffset>5274310</wp:posOffset>
+                </wp:positionH>
+                <wp:positionV relativeFrom="paragraph">
+                  <wp:posOffset>3449320</wp:posOffset>
+                </wp:positionV>
+                <wp:extent cx="817245" cy="212725"/>
+                <wp:effectExtent l="0" t="0" r="0" b="0"/>
+                <wp:wrapNone/>
+                <wp:docPr id="3" name="Forme1"/>
+                <a:graphic xmlns:a="http://schemas.openxmlformats.org/drawingml/2006/main">
+                  <a:graphicData uri="http://schemas.microsoft.com/office/word/2010/wordprocessingShape">
+                    <wps:wsp>
+                      <wps:cNvSpPr txBox="1"/>
+                      <wps:spPr>
+                        <a:xfrm>
+                          <a:off x="0" y="0"/>
+                          <a:ext cx="816480" cy="212040"/>
+                        </a:xfrm>
+                        <a:prstGeom prst="rect">
+                          <a:avLst/>
+                        </a:prstGeom>
+                        <a:noFill/>
+                        <a:ln>
+                          <a:noFill/>
+                        </a:ln>
+                      </wps:spPr>
+                      <wps:txbx>
+                        <w:txbxContent>
+                          <w:p>
+                            <w:pPr>
+                              <w:overflowPunct w:val="false"/>
+                              <w:rPr/>
+                            </w:pPr>
+                            <w:r>
+                              <w:rPr>
+                                <w:sz w:val="24"/>
+                              </w:rPr>
+                              <w:t>σ</w:t>
+                            </w:r>
+                            <w:r>
+                              <w:rPr>
+                                <w:sz w:val="24"/>
+                                <w:vertAlign w:val="subscript"/>
+                              </w:rPr>
+                              <w:t>3</w:t>
+                            </w:r>
+                            <w:r>
+                              <w:rPr>
+                                <w:sz w:val="24"/>
+                              </w:rPr>
+                              <w:t xml:space="preserve"> </w:t>
+                            </w:r>
+                            <w:r>
+                              <w:rPr>
+                                <w:sz w:val="24"/>
+                                <w:rFonts w:ascii="Liberation Serif;Times New Roman" w:hAnsi="Liberation Serif;Times New Roman" w:eastAsia="Liberation Serif;Times New Roman" w:cs="Liberation Serif;Times New Roman"/>
+                              </w:rPr>
+                              <w:t>≈ 2,385</w:t>
+                            </w:r>
+                          </w:p>
+                        </w:txbxContent>
+                      </wps:txbx>
+                      <wps:bodyPr wrap="square" lIns="0" rIns="0" tIns="0" bIns="0">
+                        <a:spAutoFit/>
+                      </wps:bodyPr>
+                    </wps:wsp>
+                  </a:graphicData>
+                </a:graphic>
+              </wp:anchor>
+            </w:drawing>
+          </mc:Choice>
+          <mc:Fallback>
+            <w:pict>
+              <v:shape id="shape_0" ID="Forme1" stroked="f" style="position:absolute;margin-left:415.3pt;margin-top:271.6pt;width:64.25pt;height:16.65pt;mso-position-horizontal-relative:page" type="shapetype_202">
+                <v:textbox>
+                  <w:txbxContent>
+                    <w:p>
+                      <w:pPr>
+                        <w:overflowPunct w:val="false"/>
+                        <w:rPr/>
+                      </w:pPr>
+                      <w:r>
+                        <w:rPr>
+                          <w:sz w:val="24"/>
+                        </w:rPr>
+                        <w:t>σ</w:t>
+                      </w:r>
+                      <w:r>
+                        <w:rPr>
+                          <w:sz w:val="24"/>
+                          <w:vertAlign w:val="subscript"/>
+                        </w:rPr>
+                        <w:t>3</w:t>
+                      </w:r>
+                      <w:r>
+                        <w:rPr>
+                          <w:sz w:val="24"/>
+                        </w:rPr>
+                        <w:t xml:space="preserve"> </w:t>
+                      </w:r>
+                      <w:r>
+                        <w:rPr>
+                          <w:sz w:val="24"/>
+                          <w:rFonts w:ascii="Liberation Serif;Times New Roman" w:hAnsi="Liberation Serif;Times New Roman" w:eastAsia="Liberation Serif;Times New Roman" w:cs="Liberation Serif;Times New Roman"/>
+                        </w:rPr>
+                        <w:t>≈ 2,385</w:t>
+                      </w:r>
+                    </w:p>
+                  </w:txbxContent>
+                </v:textbox>
+                <w10:wrap type="square"/>
+                <v:fill o:detectmouseclick="t" on="false"/>
+                <v:stroke color="black" joinstyle="round" endcap="flat"/>
+              </v:shape>
+            </w:pict>
+          </mc:Fallback>
+        </mc:AlternateContent>
+        <mc:AlternateContent>
+          <mc:Choice Requires="wps">
+            <w:drawing>
+              <wp:anchor behindDoc="0" distT="0" distB="0" distL="0" distR="0" simplePos="0" locked="0" layoutInCell="1" allowOverlap="1" relativeHeight="6">
+                <wp:simplePos x="0" y="0"/>
+                <wp:positionH relativeFrom="page">
+                  <wp:posOffset>1788160</wp:posOffset>
+                </wp:positionH>
+                <wp:positionV relativeFrom="paragraph">
+                  <wp:posOffset>6344920</wp:posOffset>
+                </wp:positionV>
+                <wp:extent cx="817245" cy="212725"/>
+                <wp:effectExtent l="0" t="0" r="0" b="0"/>
+                <wp:wrapNone/>
+                <wp:docPr id="4" name="Forme1"/>
+                <a:graphic xmlns:a="http://schemas.openxmlformats.org/drawingml/2006/main">
+                  <a:graphicData uri="http://schemas.microsoft.com/office/word/2010/wordprocessingShape">
+                    <wps:wsp>
+                      <wps:cNvSpPr txBox="1"/>
+                      <wps:spPr>
+                        <a:xfrm>
+                          <a:off x="0" y="0"/>
+                          <a:ext cx="816480" cy="212040"/>
+                        </a:xfrm>
+                        <a:prstGeom prst="rect">
+                          <a:avLst/>
+                        </a:prstGeom>
+                        <a:noFill/>
+                        <a:ln>
+                          <a:noFill/>
+                        </a:ln>
+                      </wps:spPr>
+                      <wps:txbx>
+                        <w:txbxContent>
+                          <w:p>
+                            <w:pPr>
+                              <w:overflowPunct w:val="false"/>
+                              <w:rPr/>
+                            </w:pPr>
+                            <w:r>
+                              <w:rPr>
+                                <w:sz w:val="24"/>
+                              </w:rPr>
+                              <w:t>σ</w:t>
+                            </w:r>
+                            <w:r>
+                              <w:rPr>
+                                <w:sz w:val="24"/>
+                                <w:vertAlign w:val="subscript"/>
+                              </w:rPr>
+                              <w:t>4</w:t>
+                            </w:r>
+                            <w:r>
+                              <w:rPr>
+                                <w:sz w:val="24"/>
+                              </w:rPr>
+                              <w:t xml:space="preserve"> </w:t>
+                            </w:r>
+                            <w:r>
+                              <w:rPr>
+                                <w:sz w:val="24"/>
+                                <w:rFonts w:ascii="Liberation Serif;Times New Roman" w:hAnsi="Liberation Serif;Times New Roman" w:eastAsia="Liberation Serif;Times New Roman" w:cs="Liberation Serif;Times New Roman"/>
+                              </w:rPr>
+                              <w:t>≈ 3,18</w:t>
+                            </w:r>
+                          </w:p>
+                        </w:txbxContent>
+                      </wps:txbx>
+                      <wps:bodyPr wrap="square" lIns="0" rIns="0" tIns="0" bIns="0">
+                        <a:spAutoFit/>
+                      </wps:bodyPr>
+                    </wps:wsp>
+                  </a:graphicData>
+                </a:graphic>
+              </wp:anchor>
+            </w:drawing>
+          </mc:Choice>
+          <mc:Fallback>
+            <w:pict>
+              <v:shape id="shape_0" ID="Forme1" stroked="f" style="position:absolute;margin-left:140.8pt;margin-top:499.6pt;width:64.25pt;height:16.65pt;mso-position-horizontal-relative:page" type="shapetype_202">
+                <v:textbox>
+                  <w:txbxContent>
+                    <w:p>
+                      <w:pPr>
+                        <w:overflowPunct w:val="false"/>
+                        <w:rPr/>
+                      </w:pPr>
+                      <w:r>
+                        <w:rPr>
+                          <w:sz w:val="24"/>
+                        </w:rPr>
+                        <w:t>σ</w:t>
+                      </w:r>
+                      <w:r>
+                        <w:rPr>
+                          <w:sz w:val="24"/>
+                          <w:vertAlign w:val="subscript"/>
+                        </w:rPr>
+                        <w:t>4</w:t>
+                      </w:r>
+                      <w:r>
+                        <w:rPr>
+                          <w:sz w:val="24"/>
+                        </w:rPr>
+                        <w:t xml:space="preserve"> </w:t>
+                      </w:r>
+                      <w:r>
+                        <w:rPr>
+                          <w:sz w:val="24"/>
+                          <w:rFonts w:ascii="Liberation Serif;Times New Roman" w:hAnsi="Liberation Serif;Times New Roman" w:eastAsia="Liberation Serif;Times New Roman" w:cs="Liberation Serif;Times New Roman"/>
+                        </w:rPr>
+                        <w:t>≈ 3,18</w:t>
+                      </w:r>
+                    </w:p>
+                  </w:txbxContent>
+                </v:textbox>
+                <w10:wrap type="square"/>
+                <v:fill o:detectmouseclick="t" on="false"/>
+                <v:stroke color="black" joinstyle="round" endcap="flat"/>
+              </v:shape>
+            </w:pict>
+          </mc:Fallback>
+        </mc:AlternateContent>
+        <mc:AlternateContent>
+          <mc:Choice Requires="wps">
+            <w:drawing>
+              <wp:anchor behindDoc="0" distT="0" distB="0" distL="0" distR="0" simplePos="0" locked="0" layoutInCell="1" allowOverlap="1" relativeHeight="7">
+                <wp:simplePos x="0" y="0"/>
+                <wp:positionH relativeFrom="page">
+                  <wp:posOffset>3550285</wp:posOffset>
+                </wp:positionH>
+                <wp:positionV relativeFrom="paragraph">
+                  <wp:posOffset>6407150</wp:posOffset>
+                </wp:positionV>
+                <wp:extent cx="817245" cy="212725"/>
+                <wp:effectExtent l="0" t="0" r="0" b="0"/>
+                <wp:wrapNone/>
+                <wp:docPr id="5" name="Forme1"/>
+                <a:graphic xmlns:a="http://schemas.openxmlformats.org/drawingml/2006/main">
+                  <a:graphicData uri="http://schemas.microsoft.com/office/word/2010/wordprocessingShape">
+                    <wps:wsp>
+                      <wps:cNvSpPr txBox="1"/>
+                      <wps:spPr>
+                        <a:xfrm>
+                          <a:off x="0" y="0"/>
+                          <a:ext cx="816480" cy="212040"/>
+                        </a:xfrm>
+                        <a:prstGeom prst="rect">
+                          <a:avLst/>
+                        </a:prstGeom>
+                        <a:noFill/>
+                        <a:ln>
+                          <a:noFill/>
+                        </a:ln>
+                      </wps:spPr>
+                      <wps:txbx>
+                        <w:txbxContent>
+                          <w:p>
+                            <w:pPr>
+                              <w:overflowPunct w:val="false"/>
+                              <w:rPr/>
+                            </w:pPr>
+                            <w:r>
+                              <w:rPr>
+                                <w:sz w:val="24"/>
+                              </w:rPr>
+                              <w:t>σ</w:t>
+                            </w:r>
+                            <w:r>
+                              <w:rPr>
+                                <w:sz w:val="24"/>
+                                <w:vertAlign w:val="subscript"/>
+                              </w:rPr>
+                              <w:t>5</w:t>
+                            </w:r>
+                            <w:r>
+                              <w:rPr>
+                                <w:sz w:val="24"/>
+                              </w:rPr>
+                              <w:t xml:space="preserve"> </w:t>
+                            </w:r>
+                            <w:r>
+                              <w:rPr>
+                                <w:sz w:val="24"/>
+                                <w:rFonts w:ascii="Liberation Serif;Times New Roman" w:hAnsi="Liberation Serif;Times New Roman" w:eastAsia="Liberation Serif;Times New Roman" w:cs="Liberation Serif;Times New Roman"/>
+                              </w:rPr>
+                              <w:t>≈ 3,975</w:t>
+                            </w:r>
+                          </w:p>
+                        </w:txbxContent>
+                      </wps:txbx>
+                      <wps:bodyPr wrap="square" lIns="0" rIns="0" tIns="0" bIns="0">
+                        <a:spAutoFit/>
+                      </wps:bodyPr>
+                    </wps:wsp>
+                  </a:graphicData>
+                </a:graphic>
+              </wp:anchor>
+            </w:drawing>
+          </mc:Choice>
+          <mc:Fallback>
+            <w:pict>
+              <v:shape id="shape_0" ID="Forme1" stroked="f" style="position:absolute;margin-left:279.55pt;margin-top:504.5pt;width:64.25pt;height:16.65pt;mso-position-horizontal-relative:page" type="shapetype_202">
+                <v:textbox>
+                  <w:txbxContent>
+                    <w:p>
+                      <w:pPr>
+                        <w:overflowPunct w:val="false"/>
+                        <w:rPr/>
+                      </w:pPr>
+                      <w:r>
+                        <w:rPr>
+                          <w:sz w:val="24"/>
+                        </w:rPr>
+                        <w:t>σ</w:t>
+                      </w:r>
+                      <w:r>
+                        <w:rPr>
+                          <w:sz w:val="24"/>
+                          <w:vertAlign w:val="subscript"/>
+                        </w:rPr>
+                        <w:t>5</w:t>
+                      </w:r>
+                      <w:r>
+                        <w:rPr>
+                          <w:sz w:val="24"/>
+                        </w:rPr>
+                        <w:t xml:space="preserve"> </w:t>
+                      </w:r>
+                      <w:r>
+                        <w:rPr>
+                          <w:sz w:val="24"/>
+                          <w:rFonts w:ascii="Liberation Serif;Times New Roman" w:hAnsi="Liberation Serif;Times New Roman" w:eastAsia="Liberation Serif;Times New Roman" w:cs="Liberation Serif;Times New Roman"/>
+                        </w:rPr>
+                        <w:t>≈ 3,975</w:t>
+                      </w:r>
+                    </w:p>
+                  </w:txbxContent>
+                </v:textbox>
+                <w10:wrap type="square"/>
+                <v:fill o:detectmouseclick="t" on="false"/>
+                <v:stroke color="black" joinstyle="round" endcap="flat"/>
+              </v:shape>
+            </w:pict>
+          </mc:Fallback>
+        </mc:AlternateContent>
+        <mc:AlternateContent>
+          <mc:Choice Requires="wps">
+            <w:drawing>
+              <wp:anchor behindDoc="0" distT="0" distB="0" distL="0" distR="0" simplePos="0" locked="0" layoutInCell="1" allowOverlap="1" relativeHeight="8">
+                <wp:simplePos x="0" y="0"/>
+                <wp:positionH relativeFrom="page">
+                  <wp:posOffset>5274310</wp:posOffset>
+                </wp:positionH>
+                <wp:positionV relativeFrom="paragraph">
+                  <wp:posOffset>6407150</wp:posOffset>
+                </wp:positionV>
+                <wp:extent cx="817245" cy="212725"/>
+                <wp:effectExtent l="0" t="0" r="0" b="0"/>
+                <wp:wrapNone/>
+                <wp:docPr id="6" name="Forme1"/>
+                <a:graphic xmlns:a="http://schemas.openxmlformats.org/drawingml/2006/main">
+                  <a:graphicData uri="http://schemas.microsoft.com/office/word/2010/wordprocessingShape">
+                    <wps:wsp>
+                      <wps:cNvSpPr txBox="1"/>
+                      <wps:spPr>
+                        <a:xfrm>
+                          <a:off x="0" y="0"/>
+                          <a:ext cx="816480" cy="212040"/>
+                        </a:xfrm>
+                        <a:prstGeom prst="rect">
+                          <a:avLst/>
+                        </a:prstGeom>
+                        <a:noFill/>
+                        <a:ln>
+                          <a:noFill/>
+                        </a:ln>
+                      </wps:spPr>
+                      <wps:txbx>
+                        <w:txbxContent>
+                          <w:p>
+                            <w:pPr>
+                              <w:overflowPunct w:val="false"/>
+                              <w:rPr/>
+                            </w:pPr>
+                            <w:r>
+                              <w:rPr>
+                                <w:sz w:val="24"/>
+                              </w:rPr>
+                              <w:t>σ</w:t>
+                            </w:r>
+                            <w:r>
+                              <w:rPr>
+                                <w:sz w:val="24"/>
+                                <w:vertAlign w:val="subscript"/>
+                              </w:rPr>
+                              <w:t>6</w:t>
+                            </w:r>
+                            <w:r>
+                              <w:rPr>
+                                <w:sz w:val="24"/>
+                              </w:rPr>
+                              <w:t xml:space="preserve"> </w:t>
+                            </w:r>
+                            <w:r>
+                              <w:rPr>
+                                <w:sz w:val="24"/>
+                                <w:rFonts w:ascii="Liberation Serif;Times New Roman" w:hAnsi="Liberation Serif;Times New Roman" w:eastAsia="Liberation Serif;Times New Roman" w:cs="Liberation Serif;Times New Roman"/>
+                              </w:rPr>
+                              <w:t>≈ 4,77</w:t>
+                            </w:r>
+                          </w:p>
+                        </w:txbxContent>
+                      </wps:txbx>
+                      <wps:bodyPr wrap="square" lIns="0" rIns="0" tIns="0" bIns="0">
+                        <a:spAutoFit/>
+                      </wps:bodyPr>
+                    </wps:wsp>
+                  </a:graphicData>
+                </a:graphic>
+              </wp:anchor>
+            </w:drawing>
+          </mc:Choice>
+          <mc:Fallback>
+            <w:pict>
+              <v:shape id="shape_0" ID="Forme1" stroked="f" style="position:absolute;margin-left:415.3pt;margin-top:504.5pt;width:64.25pt;height:16.65pt;mso-position-horizontal-relative:page" type="shapetype_202">
+                <v:textbox>
+                  <w:txbxContent>
+                    <w:p>
+                      <w:pPr>
+                        <w:overflowPunct w:val="false"/>
+                        <w:rPr/>
+                      </w:pPr>
+                      <w:r>
+                        <w:rPr>
+                          <w:sz w:val="24"/>
+                        </w:rPr>
+                        <w:t>σ</w:t>
+                      </w:r>
+                      <w:r>
+                        <w:rPr>
+                          <w:sz w:val="24"/>
+                          <w:vertAlign w:val="subscript"/>
+                        </w:rPr>
+                        <w:t>6</w:t>
+                      </w:r>
+                      <w:r>
+                        <w:rPr>
+                          <w:sz w:val="24"/>
+                        </w:rPr>
+                        <w:t xml:space="preserve"> </w:t>
+                      </w:r>
+                      <w:r>
+                        <w:rPr>
+                          <w:sz w:val="24"/>
+                          <w:rFonts w:ascii="Liberation Serif;Times New Roman" w:hAnsi="Liberation Serif;Times New Roman" w:eastAsia="Liberation Serif;Times New Roman" w:cs="Liberation Serif;Times New Roman"/>
+                        </w:rPr>
+                        <w:t>≈ 4,77</w:t>
+                      </w:r>
+                    </w:p>
+                  </w:txbxContent>
+                </v:textbox>
+                <w10:wrap type="square"/>
+                <v:fill o:detectmouseclick="t" on="false"/>
+                <v:stroke color="black" joinstyle="round" endcap="flat"/>
+              </v:shape>
+            </w:pict>
+          </mc:Fallback>
+        </mc:AlternateContent>
+      </w:r>
+      <w:r>
         <w:rPr/>
         <w:t>Question 1 :</w:t>
       </w:r>
@@ -489,31 +1233,7 @@
       </w:pPr>
       <w:r>
         <w:rPr/>
-        <w:t>En se basant sur cette relation, on voit que l’application du filtre</w:t>
-      </w:r>
-      <w:r>
-        <w:rPr/>
-        <w:t xml:space="preserve"> Gσ1 (u) </w:t>
-      </w:r>
-      <w:r>
-        <w:rPr/>
-        <w:t xml:space="preserve">suivie du filtre </w:t>
-      </w:r>
-      <w:r>
-        <w:rPr/>
-        <w:t>Gσ</w:t>
-      </w:r>
-      <w:r>
-        <w:rPr/>
-        <w:t>2</w:t>
-      </w:r>
-      <w:r>
-        <w:rPr/>
-        <w:t xml:space="preserve"> (u)  </w:t>
-      </w:r>
-      <w:r>
-        <w:rPr/>
-        <w:t xml:space="preserve">donne le même résultat que l’application d’un filtre équivalent à la distance entre σ1 et σ2. </w:t>
+        <w:t xml:space="preserve">En se basant sur cette relation, on voit que l’application du filtre Gσ1 (u) suivie du filtre Gσ2 (u)  donne le même résultat que l’application d’un filtre équivalent à la distance entre σ1 et σ2. </w:t>
       </w:r>
     </w:p>
     <w:p>
@@ -552,6 +1272,320 @@
       </w:pPr>
       <w:r>
         <w:rPr/>
+        <w:t>Pour s=</w:t>
+      </w:r>
+      <w:r>
+        <w:rPr/>
+        <w:t>6</w:t>
+      </w:r>
+      <w:r>
+        <w:rPr/>
+        <w:t xml:space="preserve"> et l’octave 1 :</w:t>
+      </w:r>
+    </w:p>
+    <w:p>
+      <w:pPr>
+        <w:pStyle w:val="Normal"/>
+        <w:rPr/>
+      </w:pPr>
+      <w:r>
+        <w:rPr/>
+      </w:r>
+    </w:p>
+    <w:p>
+      <w:pPr>
+        <w:pStyle w:val="Normal"/>
+        <w:rPr>
+          <w:rFonts w:ascii="Liberation Serif" w:hAnsi="Liberation Serif" w:eastAsia="Liberation Serif" w:cs="Liberation Serif"/>
+        </w:rPr>
+      </w:pPr>
+      <w:r>
+        <w:rPr/>
+        <w:drawing>
+          <wp:anchor behindDoc="0" distT="0" distB="0" distL="0" distR="0" simplePos="0" locked="0" layoutInCell="1" allowOverlap="1" relativeHeight="2">
+            <wp:simplePos x="0" y="0"/>
+            <wp:positionH relativeFrom="column">
+              <wp:align>center</wp:align>
+            </wp:positionH>
+            <wp:positionV relativeFrom="paragraph">
+              <wp:posOffset>635</wp:posOffset>
+            </wp:positionV>
+            <wp:extent cx="6332220" cy="3241675"/>
+            <wp:effectExtent l="0" t="0" r="0" b="0"/>
+            <wp:wrapSquare wrapText="largest"/>
+            <wp:docPr id="7" name="Image1" descr=""/>
+            <wp:cNvGraphicFramePr>
+              <a:graphicFrameLocks xmlns:a="http://schemas.openxmlformats.org/drawingml/2006/main" noChangeAspect="1"/>
+            </wp:cNvGraphicFramePr>
+            <a:graphic xmlns:a="http://schemas.openxmlformats.org/drawingml/2006/main">
+              <a:graphicData uri="http://schemas.openxmlformats.org/drawingml/2006/picture">
+                <pic:pic xmlns:pic="http://schemas.openxmlformats.org/drawingml/2006/picture">
+                  <pic:nvPicPr>
+                    <pic:cNvPr id="7" name="Image1" descr=""/>
+                    <pic:cNvPicPr>
+                      <a:picLocks noChangeAspect="1" noChangeArrowheads="1"/>
+                    </pic:cNvPicPr>
+                  </pic:nvPicPr>
+                  <pic:blipFill>
+                    <a:blip r:embed="rId2"/>
+                    <a:stretch>
+                      <a:fillRect/>
+                    </a:stretch>
+                  </pic:blipFill>
+                  <pic:spPr bwMode="auto">
+                    <a:xfrm>
+                      <a:off x="0" y="0"/>
+                      <a:ext cx="6332220" cy="3241675"/>
+                    </a:xfrm>
+                    <a:prstGeom prst="rect">
+                      <a:avLst/>
+                    </a:prstGeom>
+                  </pic:spPr>
+                </pic:pic>
+              </a:graphicData>
+            </a:graphic>
+          </wp:anchor>
+        </w:drawing>
+      </w:r>
+    </w:p>
+    <w:p>
+      <w:pPr>
+        <w:pStyle w:val="Normal"/>
+        <w:rPr>
+          <w:rFonts w:ascii="Liberation Serif" w:hAnsi="Liberation Serif" w:eastAsia="Liberation Serif" w:cs="Liberation Serif"/>
+        </w:rPr>
+      </w:pPr>
+      <w:r>
+        <w:rPr/>
+      </w:r>
+    </w:p>
+    <w:p>
+      <w:pPr>
+        <w:pStyle w:val="Normal"/>
+        <w:rPr>
+          <w:rFonts w:ascii="Liberation Serif" w:hAnsi="Liberation Serif" w:eastAsia="Liberation Serif" w:cs="Liberation Serif"/>
+        </w:rPr>
+      </w:pPr>
+      <w:r>
+        <w:rPr/>
+      </w:r>
+    </w:p>
+    <w:p>
+      <w:pPr>
+        <w:pStyle w:val="Normal"/>
+        <w:rPr>
+          <w:rFonts w:ascii="Liberation Serif" w:hAnsi="Liberation Serif" w:eastAsia="Liberation Serif" w:cs="Liberation Serif"/>
+        </w:rPr>
+      </w:pPr>
+      <w:r>
+        <w:rPr/>
+      </w:r>
+    </w:p>
+    <w:p>
+      <w:pPr>
+        <w:pStyle w:val="Normal"/>
+        <w:rPr>
+          <w:rFonts w:ascii="Liberation Serif" w:hAnsi="Liberation Serif" w:eastAsia="Liberation Serif" w:cs="Liberation Serif"/>
+        </w:rPr>
+      </w:pPr>
+      <w:r>
+        <w:rPr/>
+      </w:r>
+    </w:p>
+    <w:p>
+      <w:pPr>
+        <w:pStyle w:val="Normal"/>
+        <w:rPr>
+          <w:rFonts w:ascii="Liberation Serif" w:hAnsi="Liberation Serif" w:eastAsia="Liberation Serif" w:cs="Liberation Serif"/>
+        </w:rPr>
+      </w:pPr>
+      <w:r>
+        <w:rPr/>
+      </w:r>
+    </w:p>
+    <w:p>
+      <w:pPr>
+        <w:pStyle w:val="Normal"/>
+        <w:rPr>
+          <w:rFonts w:ascii="Liberation Serif" w:hAnsi="Liberation Serif" w:eastAsia="Liberation Serif" w:cs="Liberation Serif"/>
+        </w:rPr>
+      </w:pPr>
+      <w:r>
+        <w:rPr/>
+      </w:r>
+    </w:p>
+    <w:p>
+      <w:pPr>
+        <w:pStyle w:val="Normal"/>
+        <w:rPr>
+          <w:rFonts w:ascii="Liberation Serif" w:hAnsi="Liberation Serif" w:eastAsia="Liberation Serif" w:cs="Liberation Serif"/>
+        </w:rPr>
+      </w:pPr>
+      <w:r>
+        <w:rPr/>
+      </w:r>
+    </w:p>
+    <w:p>
+      <w:pPr>
+        <w:pStyle w:val="Normal"/>
+        <w:rPr>
+          <w:rFonts w:ascii="Liberation Serif" w:hAnsi="Liberation Serif" w:eastAsia="Liberation Serif" w:cs="Liberation Serif"/>
+        </w:rPr>
+      </w:pPr>
+      <w:r>
+        <w:rPr/>
+      </w:r>
+    </w:p>
+    <w:p>
+      <w:pPr>
+        <w:pStyle w:val="Normal"/>
+        <w:rPr>
+          <w:rFonts w:ascii="Liberation Serif" w:hAnsi="Liberation Serif" w:eastAsia="Liberation Serif" w:cs="Liberation Serif"/>
+        </w:rPr>
+      </w:pPr>
+      <w:r>
+        <w:rPr/>
+      </w:r>
+    </w:p>
+    <w:p>
+      <w:pPr>
+        <w:pStyle w:val="Normal"/>
+        <w:rPr>
+          <w:rFonts w:ascii="Liberation Serif" w:hAnsi="Liberation Serif" w:eastAsia="Liberation Serif" w:cs="Liberation Serif"/>
+        </w:rPr>
+      </w:pPr>
+      <w:r>
+        <w:rPr/>
+      </w:r>
+    </w:p>
+    <w:p>
+      <w:pPr>
+        <w:pStyle w:val="Normal"/>
+        <w:rPr>
+          <w:rFonts w:ascii="Liberation Serif" w:hAnsi="Liberation Serif" w:eastAsia="Liberation Serif" w:cs="Liberation Serif"/>
+        </w:rPr>
+      </w:pPr>
+      <w:r>
+        <w:rPr/>
+      </w:r>
+    </w:p>
+    <w:p>
+      <w:pPr>
+        <w:pStyle w:val="Normal"/>
+        <w:rPr>
+          <w:rFonts w:ascii="Liberation Serif" w:hAnsi="Liberation Serif" w:eastAsia="Liberation Serif" w:cs="Liberation Serif"/>
+        </w:rPr>
+      </w:pPr>
+      <w:r>
+        <w:rPr/>
+      </w:r>
+    </w:p>
+    <w:p>
+      <w:pPr>
+        <w:pStyle w:val="Normal"/>
+        <w:rPr>
+          <w:rFonts w:ascii="Liberation Serif" w:hAnsi="Liberation Serif" w:eastAsia="Liberation Serif" w:cs="Liberation Serif"/>
+        </w:rPr>
+      </w:pPr>
+      <w:r>
+        <w:rPr/>
+      </w:r>
+    </w:p>
+    <w:p>
+      <w:pPr>
+        <w:pStyle w:val="Normal"/>
+        <w:rPr>
+          <w:rFonts w:ascii="Liberation Serif" w:hAnsi="Liberation Serif" w:eastAsia="Liberation Serif" w:cs="Liberation Serif"/>
+        </w:rPr>
+      </w:pPr>
+      <w:r>
+        <w:rPr/>
+      </w:r>
+    </w:p>
+    <w:p>
+      <w:pPr>
+        <w:pStyle w:val="Normal"/>
+        <w:rPr/>
+      </w:pPr>
+      <w:r>
+        <w:rPr>
+          <w:rFonts w:eastAsia="Liberation Serif" w:cs="Liberation Serif" w:ascii="Liberation Serif" w:hAnsi="Liberation Serif"/>
+        </w:rPr>
+        <w:t>Question 4 :</w:t>
+      </w:r>
+    </w:p>
+    <w:p>
+      <w:pPr>
+        <w:pStyle w:val="Normal"/>
+        <w:rPr>
+          <w:rFonts w:ascii="Liberation Serif" w:hAnsi="Liberation Serif" w:eastAsia="Liberation Serif" w:cs="Liberation Serif"/>
+        </w:rPr>
+      </w:pPr>
+      <w:r>
+        <w:rPr/>
+        <w:drawing>
+          <wp:anchor behindDoc="0" distT="0" distB="0" distL="0" distR="0" simplePos="0" locked="0" layoutInCell="1" allowOverlap="1" relativeHeight="9">
+            <wp:simplePos x="0" y="0"/>
+            <wp:positionH relativeFrom="column">
+              <wp:align>center</wp:align>
+            </wp:positionH>
+            <wp:positionV relativeFrom="paragraph">
+              <wp:posOffset>635</wp:posOffset>
+            </wp:positionV>
+            <wp:extent cx="6332220" cy="3241675"/>
+            <wp:effectExtent l="0" t="0" r="0" b="0"/>
+            <wp:wrapSquare wrapText="largest"/>
+            <wp:docPr id="8" name="Image2" descr=""/>
+            <wp:cNvGraphicFramePr>
+              <a:graphicFrameLocks xmlns:a="http://schemas.openxmlformats.org/drawingml/2006/main" noChangeAspect="1"/>
+            </wp:cNvGraphicFramePr>
+            <a:graphic xmlns:a="http://schemas.openxmlformats.org/drawingml/2006/main">
+              <a:graphicData uri="http://schemas.openxmlformats.org/drawingml/2006/picture">
+                <pic:pic xmlns:pic="http://schemas.openxmlformats.org/drawingml/2006/picture">
+                  <pic:nvPicPr>
+                    <pic:cNvPr id="8" name="Image2" descr=""/>
+                    <pic:cNvPicPr>
+                      <a:picLocks noChangeAspect="1" noChangeArrowheads="1"/>
+                    </pic:cNvPicPr>
+                  </pic:nvPicPr>
+                  <pic:blipFill>
+                    <a:blip r:embed="rId3"/>
+                    <a:stretch>
+                      <a:fillRect/>
+                    </a:stretch>
+                  </pic:blipFill>
+                  <pic:spPr bwMode="auto">
+                    <a:xfrm>
+                      <a:off x="0" y="0"/>
+                      <a:ext cx="6332220" cy="3241675"/>
+                    </a:xfrm>
+                    <a:prstGeom prst="rect">
+                      <a:avLst/>
+                    </a:prstGeom>
+                  </pic:spPr>
+                </pic:pic>
+              </a:graphicData>
+            </a:graphic>
+          </wp:anchor>
+        </w:drawing>
+      </w:r>
+    </w:p>
+    <w:p>
+      <w:pPr>
+        <w:pStyle w:val="Normal"/>
+        <w:rPr/>
+      </w:pPr>
+      <w:r>
+        <w:rPr>
+          <w:rFonts w:eastAsia="Liberation Serif" w:cs="Liberation Serif" w:ascii="Liberation Serif" w:hAnsi="Liberation Serif"/>
+        </w:rPr>
+        <w:t xml:space="preserve">Cela rappel un filtre </w:t>
+      </w:r>
+      <w:r>
+        <w:rPr>
+          <w:rFonts w:eastAsia="Liberation Serif" w:cs="Liberation Serif" w:ascii="Liberation Serif" w:hAnsi="Liberation Serif"/>
+        </w:rPr>
+        <w:t>passe-haut (comme par exemple un filtre gradient).</w:t>
       </w:r>
     </w:p>
     <w:sectPr>
@@ -561,6 +1595,7 @@
       <w:pgNumType w:fmt="decimal"/>
       <w:formProt w:val="false"/>
       <w:textDirection w:val="lrTb"/>
+      <w:docGrid w:type="default" w:linePitch="100" w:charSpace="0"/>
     </w:sectPr>
   </w:body>
 </w:document>
@@ -573,15 +1608,12 @@
       <w:rPr>
         <w:rFonts w:ascii="Liberation Serif" w:hAnsi="Liberation Serif" w:eastAsia="NSimSun" w:cs="Arial Unicode MS"/>
         <w:kern w:val="2"/>
-        <w:sz w:val="24"/>
         <w:szCs w:val="24"/>
         <w:lang w:val="fr-CA" w:eastAsia="zh-CN" w:bidi="hi-IN"/>
       </w:rPr>
     </w:rPrDefault>
     <w:pPrDefault>
-      <w:pPr>
-        <w:widowControl/>
-      </w:pPr>
+      <w:pPr/>
     </w:pPrDefault>
   </w:docDefaults>
   <w:style w:type="paragraph" w:styleId="Normal">
@@ -589,6 +1621,8 @@
     <w:qFormat/>
     <w:pPr>
       <w:widowControl/>
+      <w:bidi w:val="0"/>
+      <w:jc w:val="left"/>
     </w:pPr>
     <w:rPr>
       <w:rFonts w:ascii="Liberation Serif" w:hAnsi="Liberation Serif" w:eastAsia="NSimSun" w:cs="Arial Unicode MS"/>

</xml_diff>

<commit_message>
avancement dans les questions
</commit_message>
<xml_diff>
--- a/projet/rapport.docx
+++ b/projet/rapport.docx
@@ -446,7 +446,13 @@
     <w:p>
       <w:pPr>
         <w:pStyle w:val="Normal"/>
-        <w:rPr/>
+        <w:rPr>
+          <w:b/>
+          <w:b/>
+          <w:bCs/>
+          <w:sz w:val="28"/>
+          <w:szCs w:val="28"/>
+        </w:rPr>
       </w:pPr>
       <w:r>
         <mc:AlternateContent>
@@ -460,18 +466,18 @@
                 <wp:positionV relativeFrom="paragraph">
                   <wp:posOffset>3458845</wp:posOffset>
                 </wp:positionV>
-                <wp:extent cx="817245" cy="212725"/>
+                <wp:extent cx="817880" cy="174625"/>
                 <wp:effectExtent l="0" t="0" r="0" b="0"/>
                 <wp:wrapNone/>
                 <wp:docPr id="1" name="Forme1"/>
                 <a:graphic xmlns:a="http://schemas.openxmlformats.org/drawingml/2006/main">
                   <a:graphicData uri="http://schemas.microsoft.com/office/word/2010/wordprocessingShape">
                     <wps:wsp>
-                      <wps:cNvSpPr txBox="1"/>
+                      <wps:cNvSpPr/>
                       <wps:spPr>
                         <a:xfrm>
                           <a:off x="0" y="0"/>
-                          <a:ext cx="816480" cy="212040"/>
+                          <a:ext cx="817200" cy="173880"/>
                         </a:xfrm>
                         <a:prstGeom prst="rect">
                           <a:avLst/>
@@ -481,21 +487,32 @@
                           <a:noFill/>
                         </a:ln>
                       </wps:spPr>
+                      <wps:style>
+                        <a:lnRef idx="0"/>
+                        <a:fillRef idx="0"/>
+                        <a:effectRef idx="0"/>
+                        <a:fontRef idx="minor"/>
+                      </wps:style>
                       <wps:txbx>
                         <w:txbxContent>
                           <w:p>
                             <w:pPr>
-                              <w:overflowPunct w:val="false"/>
-                              <w:rPr/>
+                              <w:pStyle w:val="Contenudecadre"/>
+                              <w:overflowPunct w:val="true"/>
+                              <w:rPr>
+                                <w:color w:val="auto"/>
+                              </w:rPr>
                             </w:pPr>
                             <w:r>
                               <w:rPr>
+                                <w:color w:val="auto"/>
                                 <w:sz w:val="24"/>
                               </w:rPr>
                               <w:t>σ</w:t>
                             </w:r>
                             <w:r>
                               <w:rPr>
+                                <w:color w:val="auto"/>
                                 <w:sz w:val="24"/>
                                 <w:vertAlign w:val="subscript"/>
                               </w:rPr>
@@ -503,21 +520,23 @@
                             </w:r>
                             <w:r>
                               <w:rPr>
+                                <w:color w:val="auto"/>
                                 <w:sz w:val="24"/>
                               </w:rPr>
                               <w:t xml:space="preserve"> </w:t>
                             </w:r>
                             <w:r>
                               <w:rPr>
+                                <w:rFonts w:eastAsia="Liberation Serif;Times New Roman" w:cs="Liberation Serif;Times New Roman" w:ascii="Liberation Serif;Times New Roman" w:hAnsi="Liberation Serif;Times New Roman"/>
+                                <w:color w:val="auto"/>
                                 <w:sz w:val="24"/>
-                                <w:rFonts w:ascii="Liberation Serif;Times New Roman" w:hAnsi="Liberation Serif;Times New Roman" w:eastAsia="Liberation Serif;Times New Roman" w:cs="Liberation Serif;Times New Roman"/>
                               </w:rPr>
                               <w:t>≈ 0,7950</w:t>
                             </w:r>
                           </w:p>
                         </w:txbxContent>
                       </wps:txbx>
-                      <wps:bodyPr wrap="square" lIns="0" rIns="0" tIns="0" bIns="0">
+                      <wps:bodyPr lIns="0" rIns="0" tIns="0" bIns="0">
                         <a:spAutoFit/>
                       </wps:bodyPr>
                     </wps:wsp>
@@ -528,26 +547,30 @@
           </mc:Choice>
           <mc:Fallback>
             <w:pict>
-              <v:shapetype id="_x005F_x0000_t202" coordsize="21600,21600" o:spt="202" path="m,l,21600l21600,21600l21600,xe">
-                <v:stroke joinstyle="miter"/>
-                <v:path gradientshapeok="t" o:connecttype="rect"/>
-              </v:shapetype>
-              <v:shape id="shape_0" ID="Forme1" stroked="f" style="position:absolute;margin-left:140.05pt;margin-top:272.35pt;width:64.25pt;height:16.65pt;mso-position-horizontal-relative:page" type="shapetype_202">
+              <v:rect id="shape_0" ID="Forme1" stroked="f" style="position:absolute;margin-left:140.05pt;margin-top:272.35pt;width:64.3pt;height:13.65pt;mso-position-horizontal-relative:page">
+                <w10:wrap type="square"/>
+                <v:fill o:detectmouseclick="t" on="false"/>
+                <v:stroke color="#3465a4" joinstyle="round" endcap="flat"/>
                 <v:textbox>
                   <w:txbxContent>
                     <w:p>
                       <w:pPr>
-                        <w:overflowPunct w:val="false"/>
-                        <w:rPr/>
+                        <w:pStyle w:val="Contenudecadre"/>
+                        <w:overflowPunct w:val="true"/>
+                        <w:rPr>
+                          <w:color w:val="auto"/>
+                        </w:rPr>
                       </w:pPr>
                       <w:r>
                         <w:rPr>
+                          <w:color w:val="auto"/>
                           <w:sz w:val="24"/>
                         </w:rPr>
                         <w:t>σ</w:t>
                       </w:r>
                       <w:r>
                         <w:rPr>
+                          <w:color w:val="auto"/>
                           <w:sz w:val="24"/>
                           <w:vertAlign w:val="subscript"/>
                         </w:rPr>
@@ -555,24 +578,23 @@
                       </w:r>
                       <w:r>
                         <w:rPr>
+                          <w:color w:val="auto"/>
                           <w:sz w:val="24"/>
                         </w:rPr>
                         <w:t xml:space="preserve"> </w:t>
                       </w:r>
                       <w:r>
                         <w:rPr>
+                          <w:rFonts w:eastAsia="Liberation Serif;Times New Roman" w:cs="Liberation Serif;Times New Roman" w:ascii="Liberation Serif;Times New Roman" w:hAnsi="Liberation Serif;Times New Roman"/>
+                          <w:color w:val="auto"/>
                           <w:sz w:val="24"/>
-                          <w:rFonts w:ascii="Liberation Serif;Times New Roman" w:hAnsi="Liberation Serif;Times New Roman" w:eastAsia="Liberation Serif;Times New Roman" w:cs="Liberation Serif;Times New Roman"/>
                         </w:rPr>
                         <w:t>≈ 0,7950</w:t>
                       </w:r>
                     </w:p>
                   </w:txbxContent>
                 </v:textbox>
-                <w10:wrap type="square"/>
-                <v:fill o:detectmouseclick="t" on="false"/>
-                <v:stroke color="black" joinstyle="round" endcap="flat"/>
-              </v:shape>
+              </v:rect>
             </w:pict>
           </mc:Fallback>
         </mc:AlternateContent>
@@ -587,18 +609,18 @@
                 <wp:positionV relativeFrom="paragraph">
                   <wp:posOffset>3458845</wp:posOffset>
                 </wp:positionV>
-                <wp:extent cx="817245" cy="212725"/>
+                <wp:extent cx="817880" cy="174625"/>
                 <wp:effectExtent l="0" t="0" r="0" b="0"/>
                 <wp:wrapNone/>
-                <wp:docPr id="2" name="Forme1"/>
+                <wp:docPr id="3" name="Forme1"/>
                 <a:graphic xmlns:a="http://schemas.openxmlformats.org/drawingml/2006/main">
                   <a:graphicData uri="http://schemas.microsoft.com/office/word/2010/wordprocessingShape">
                     <wps:wsp>
-                      <wps:cNvSpPr txBox="1"/>
+                      <wps:cNvSpPr/>
                       <wps:spPr>
                         <a:xfrm>
                           <a:off x="0" y="0"/>
-                          <a:ext cx="816480" cy="212040"/>
+                          <a:ext cx="817200" cy="173880"/>
                         </a:xfrm>
                         <a:prstGeom prst="rect">
                           <a:avLst/>
@@ -608,21 +630,32 @@
                           <a:noFill/>
                         </a:ln>
                       </wps:spPr>
+                      <wps:style>
+                        <a:lnRef idx="0"/>
+                        <a:fillRef idx="0"/>
+                        <a:effectRef idx="0"/>
+                        <a:fontRef idx="minor"/>
+                      </wps:style>
                       <wps:txbx>
                         <w:txbxContent>
                           <w:p>
                             <w:pPr>
-                              <w:overflowPunct w:val="false"/>
-                              <w:rPr/>
+                              <w:pStyle w:val="Contenudecadre"/>
+                              <w:overflowPunct w:val="true"/>
+                              <w:rPr>
+                                <w:color w:val="auto"/>
+                              </w:rPr>
                             </w:pPr>
                             <w:r>
                               <w:rPr>
+                                <w:color w:val="auto"/>
                                 <w:sz w:val="24"/>
                               </w:rPr>
                               <w:t>σ</w:t>
                             </w:r>
                             <w:r>
                               <w:rPr>
+                                <w:color w:val="auto"/>
                                 <w:sz w:val="24"/>
                                 <w:vertAlign w:val="subscript"/>
                               </w:rPr>
@@ -630,21 +663,23 @@
                             </w:r>
                             <w:r>
                               <w:rPr>
+                                <w:color w:val="auto"/>
                                 <w:sz w:val="24"/>
                               </w:rPr>
                               <w:t xml:space="preserve"> </w:t>
                             </w:r>
                             <w:r>
                               <w:rPr>
+                                <w:rFonts w:eastAsia="Liberation Serif;Times New Roman" w:cs="Liberation Serif;Times New Roman" w:ascii="Liberation Serif;Times New Roman" w:hAnsi="Liberation Serif;Times New Roman"/>
+                                <w:color w:val="auto"/>
                                 <w:sz w:val="24"/>
-                                <w:rFonts w:ascii="Liberation Serif;Times New Roman" w:hAnsi="Liberation Serif;Times New Roman" w:eastAsia="Liberation Serif;Times New Roman" w:cs="Liberation Serif;Times New Roman"/>
                               </w:rPr>
                               <w:t>≈ 1,59</w:t>
                             </w:r>
                           </w:p>
                         </w:txbxContent>
                       </wps:txbx>
-                      <wps:bodyPr wrap="square" lIns="0" rIns="0" tIns="0" bIns="0">
+                      <wps:bodyPr lIns="0" rIns="0" tIns="0" bIns="0">
                         <a:spAutoFit/>
                       </wps:bodyPr>
                     </wps:wsp>
@@ -655,22 +690,30 @@
           </mc:Choice>
           <mc:Fallback>
             <w:pict>
-              <v:shape id="shape_0" ID="Forme1" stroked="f" style="position:absolute;margin-left:283.3pt;margin-top:272.35pt;width:64.25pt;height:16.65pt;mso-position-horizontal-relative:page" type="shapetype_202">
+              <v:rect id="shape_0" ID="Forme1" stroked="f" style="position:absolute;margin-left:283.3pt;margin-top:272.35pt;width:64.3pt;height:13.65pt;mso-position-horizontal-relative:page">
+                <w10:wrap type="square"/>
+                <v:fill o:detectmouseclick="t" on="false"/>
+                <v:stroke color="#3465a4" joinstyle="round" endcap="flat"/>
                 <v:textbox>
                   <w:txbxContent>
                     <w:p>
                       <w:pPr>
-                        <w:overflowPunct w:val="false"/>
-                        <w:rPr/>
+                        <w:pStyle w:val="Contenudecadre"/>
+                        <w:overflowPunct w:val="true"/>
+                        <w:rPr>
+                          <w:color w:val="auto"/>
+                        </w:rPr>
                       </w:pPr>
                       <w:r>
                         <w:rPr>
+                          <w:color w:val="auto"/>
                           <w:sz w:val="24"/>
                         </w:rPr>
                         <w:t>σ</w:t>
                       </w:r>
                       <w:r>
                         <w:rPr>
+                          <w:color w:val="auto"/>
                           <w:sz w:val="24"/>
                           <w:vertAlign w:val="subscript"/>
                         </w:rPr>
@@ -678,24 +721,23 @@
                       </w:r>
                       <w:r>
                         <w:rPr>
+                          <w:color w:val="auto"/>
                           <w:sz w:val="24"/>
                         </w:rPr>
                         <w:t xml:space="preserve"> </w:t>
                       </w:r>
                       <w:r>
                         <w:rPr>
+                          <w:rFonts w:eastAsia="Liberation Serif;Times New Roman" w:cs="Liberation Serif;Times New Roman" w:ascii="Liberation Serif;Times New Roman" w:hAnsi="Liberation Serif;Times New Roman"/>
+                          <w:color w:val="auto"/>
                           <w:sz w:val="24"/>
-                          <w:rFonts w:ascii="Liberation Serif;Times New Roman" w:hAnsi="Liberation Serif;Times New Roman" w:eastAsia="Liberation Serif;Times New Roman" w:cs="Liberation Serif;Times New Roman"/>
                         </w:rPr>
                         <w:t>≈ 1,59</w:t>
                       </w:r>
                     </w:p>
                   </w:txbxContent>
                 </v:textbox>
-                <w10:wrap type="square"/>
-                <v:fill o:detectmouseclick="t" on="false"/>
-                <v:stroke color="black" joinstyle="round" endcap="flat"/>
-              </v:shape>
+              </v:rect>
             </w:pict>
           </mc:Fallback>
         </mc:AlternateContent>
@@ -710,18 +752,18 @@
                 <wp:positionV relativeFrom="paragraph">
                   <wp:posOffset>3449320</wp:posOffset>
                 </wp:positionV>
-                <wp:extent cx="817245" cy="212725"/>
+                <wp:extent cx="817880" cy="174625"/>
                 <wp:effectExtent l="0" t="0" r="0" b="0"/>
                 <wp:wrapNone/>
-                <wp:docPr id="3" name="Forme1"/>
+                <wp:docPr id="5" name="Forme1"/>
                 <a:graphic xmlns:a="http://schemas.openxmlformats.org/drawingml/2006/main">
                   <a:graphicData uri="http://schemas.microsoft.com/office/word/2010/wordprocessingShape">
                     <wps:wsp>
-                      <wps:cNvSpPr txBox="1"/>
+                      <wps:cNvSpPr/>
                       <wps:spPr>
                         <a:xfrm>
                           <a:off x="0" y="0"/>
-                          <a:ext cx="816480" cy="212040"/>
+                          <a:ext cx="817200" cy="173880"/>
                         </a:xfrm>
                         <a:prstGeom prst="rect">
                           <a:avLst/>
@@ -731,21 +773,32 @@
                           <a:noFill/>
                         </a:ln>
                       </wps:spPr>
+                      <wps:style>
+                        <a:lnRef idx="0"/>
+                        <a:fillRef idx="0"/>
+                        <a:effectRef idx="0"/>
+                        <a:fontRef idx="minor"/>
+                      </wps:style>
                       <wps:txbx>
                         <w:txbxContent>
                           <w:p>
                             <w:pPr>
-                              <w:overflowPunct w:val="false"/>
-                              <w:rPr/>
+                              <w:pStyle w:val="Contenudecadre"/>
+                              <w:overflowPunct w:val="true"/>
+                              <w:rPr>
+                                <w:color w:val="auto"/>
+                              </w:rPr>
                             </w:pPr>
                             <w:r>
                               <w:rPr>
+                                <w:color w:val="auto"/>
                                 <w:sz w:val="24"/>
                               </w:rPr>
                               <w:t>σ</w:t>
                             </w:r>
                             <w:r>
                               <w:rPr>
+                                <w:color w:val="auto"/>
                                 <w:sz w:val="24"/>
                                 <w:vertAlign w:val="subscript"/>
                               </w:rPr>
@@ -753,21 +806,23 @@
                             </w:r>
                             <w:r>
                               <w:rPr>
+                                <w:color w:val="auto"/>
                                 <w:sz w:val="24"/>
                               </w:rPr>
                               <w:t xml:space="preserve"> </w:t>
                             </w:r>
                             <w:r>
                               <w:rPr>
+                                <w:rFonts w:eastAsia="Liberation Serif;Times New Roman" w:cs="Liberation Serif;Times New Roman" w:ascii="Liberation Serif;Times New Roman" w:hAnsi="Liberation Serif;Times New Roman"/>
+                                <w:color w:val="auto"/>
                                 <w:sz w:val="24"/>
-                                <w:rFonts w:ascii="Liberation Serif;Times New Roman" w:hAnsi="Liberation Serif;Times New Roman" w:eastAsia="Liberation Serif;Times New Roman" w:cs="Liberation Serif;Times New Roman"/>
                               </w:rPr>
                               <w:t>≈ 2,385</w:t>
                             </w:r>
                           </w:p>
                         </w:txbxContent>
                       </wps:txbx>
-                      <wps:bodyPr wrap="square" lIns="0" rIns="0" tIns="0" bIns="0">
+                      <wps:bodyPr lIns="0" rIns="0" tIns="0" bIns="0">
                         <a:spAutoFit/>
                       </wps:bodyPr>
                     </wps:wsp>
@@ -778,22 +833,30 @@
           </mc:Choice>
           <mc:Fallback>
             <w:pict>
-              <v:shape id="shape_0" ID="Forme1" stroked="f" style="position:absolute;margin-left:415.3pt;margin-top:271.6pt;width:64.25pt;height:16.65pt;mso-position-horizontal-relative:page" type="shapetype_202">
+              <v:rect id="shape_0" ID="Forme1" stroked="f" style="position:absolute;margin-left:415.3pt;margin-top:271.6pt;width:64.3pt;height:13.65pt;mso-position-horizontal-relative:page">
+                <w10:wrap type="square"/>
+                <v:fill o:detectmouseclick="t" on="false"/>
+                <v:stroke color="#3465a4" joinstyle="round" endcap="flat"/>
                 <v:textbox>
                   <w:txbxContent>
                     <w:p>
                       <w:pPr>
-                        <w:overflowPunct w:val="false"/>
-                        <w:rPr/>
+                        <w:pStyle w:val="Contenudecadre"/>
+                        <w:overflowPunct w:val="true"/>
+                        <w:rPr>
+                          <w:color w:val="auto"/>
+                        </w:rPr>
                       </w:pPr>
                       <w:r>
                         <w:rPr>
+                          <w:color w:val="auto"/>
                           <w:sz w:val="24"/>
                         </w:rPr>
                         <w:t>σ</w:t>
                       </w:r>
                       <w:r>
                         <w:rPr>
+                          <w:color w:val="auto"/>
                           <w:sz w:val="24"/>
                           <w:vertAlign w:val="subscript"/>
                         </w:rPr>
@@ -801,24 +864,23 @@
                       </w:r>
                       <w:r>
                         <w:rPr>
+                          <w:color w:val="auto"/>
                           <w:sz w:val="24"/>
                         </w:rPr>
                         <w:t xml:space="preserve"> </w:t>
                       </w:r>
                       <w:r>
                         <w:rPr>
+                          <w:rFonts w:eastAsia="Liberation Serif;Times New Roman" w:cs="Liberation Serif;Times New Roman" w:ascii="Liberation Serif;Times New Roman" w:hAnsi="Liberation Serif;Times New Roman"/>
+                          <w:color w:val="auto"/>
                           <w:sz w:val="24"/>
-                          <w:rFonts w:ascii="Liberation Serif;Times New Roman" w:hAnsi="Liberation Serif;Times New Roman" w:eastAsia="Liberation Serif;Times New Roman" w:cs="Liberation Serif;Times New Roman"/>
                         </w:rPr>
                         <w:t>≈ 2,385</w:t>
                       </w:r>
                     </w:p>
                   </w:txbxContent>
                 </v:textbox>
-                <w10:wrap type="square"/>
-                <v:fill o:detectmouseclick="t" on="false"/>
-                <v:stroke color="black" joinstyle="round" endcap="flat"/>
-              </v:shape>
+              </v:rect>
             </w:pict>
           </mc:Fallback>
         </mc:AlternateContent>
@@ -833,18 +895,18 @@
                 <wp:positionV relativeFrom="paragraph">
                   <wp:posOffset>6344920</wp:posOffset>
                 </wp:positionV>
-                <wp:extent cx="817245" cy="212725"/>
+                <wp:extent cx="817880" cy="174625"/>
                 <wp:effectExtent l="0" t="0" r="0" b="0"/>
                 <wp:wrapNone/>
-                <wp:docPr id="4" name="Forme1"/>
+                <wp:docPr id="7" name="Forme1"/>
                 <a:graphic xmlns:a="http://schemas.openxmlformats.org/drawingml/2006/main">
                   <a:graphicData uri="http://schemas.microsoft.com/office/word/2010/wordprocessingShape">
                     <wps:wsp>
-                      <wps:cNvSpPr txBox="1"/>
+                      <wps:cNvSpPr/>
                       <wps:spPr>
                         <a:xfrm>
                           <a:off x="0" y="0"/>
-                          <a:ext cx="816480" cy="212040"/>
+                          <a:ext cx="817200" cy="173880"/>
                         </a:xfrm>
                         <a:prstGeom prst="rect">
                           <a:avLst/>
@@ -854,21 +916,32 @@
                           <a:noFill/>
                         </a:ln>
                       </wps:spPr>
+                      <wps:style>
+                        <a:lnRef idx="0"/>
+                        <a:fillRef idx="0"/>
+                        <a:effectRef idx="0"/>
+                        <a:fontRef idx="minor"/>
+                      </wps:style>
                       <wps:txbx>
                         <w:txbxContent>
                           <w:p>
                             <w:pPr>
-                              <w:overflowPunct w:val="false"/>
-                              <w:rPr/>
+                              <w:pStyle w:val="Contenudecadre"/>
+                              <w:overflowPunct w:val="true"/>
+                              <w:rPr>
+                                <w:color w:val="auto"/>
+                              </w:rPr>
                             </w:pPr>
                             <w:r>
                               <w:rPr>
+                                <w:color w:val="auto"/>
                                 <w:sz w:val="24"/>
                               </w:rPr>
                               <w:t>σ</w:t>
                             </w:r>
                             <w:r>
                               <w:rPr>
+                                <w:color w:val="auto"/>
                                 <w:sz w:val="24"/>
                                 <w:vertAlign w:val="subscript"/>
                               </w:rPr>
@@ -876,21 +949,23 @@
                             </w:r>
                             <w:r>
                               <w:rPr>
+                                <w:color w:val="auto"/>
                                 <w:sz w:val="24"/>
                               </w:rPr>
                               <w:t xml:space="preserve"> </w:t>
                             </w:r>
                             <w:r>
                               <w:rPr>
+                                <w:rFonts w:eastAsia="Liberation Serif;Times New Roman" w:cs="Liberation Serif;Times New Roman" w:ascii="Liberation Serif;Times New Roman" w:hAnsi="Liberation Serif;Times New Roman"/>
+                                <w:color w:val="auto"/>
                                 <w:sz w:val="24"/>
-                                <w:rFonts w:ascii="Liberation Serif;Times New Roman" w:hAnsi="Liberation Serif;Times New Roman" w:eastAsia="Liberation Serif;Times New Roman" w:cs="Liberation Serif;Times New Roman"/>
                               </w:rPr>
                               <w:t>≈ 3,18</w:t>
                             </w:r>
                           </w:p>
                         </w:txbxContent>
                       </wps:txbx>
-                      <wps:bodyPr wrap="square" lIns="0" rIns="0" tIns="0" bIns="0">
+                      <wps:bodyPr lIns="0" rIns="0" tIns="0" bIns="0">
                         <a:spAutoFit/>
                       </wps:bodyPr>
                     </wps:wsp>
@@ -901,22 +976,30 @@
           </mc:Choice>
           <mc:Fallback>
             <w:pict>
-              <v:shape id="shape_0" ID="Forme1" stroked="f" style="position:absolute;margin-left:140.8pt;margin-top:499.6pt;width:64.25pt;height:16.65pt;mso-position-horizontal-relative:page" type="shapetype_202">
+              <v:rect id="shape_0" ID="Forme1" stroked="f" style="position:absolute;margin-left:140.8pt;margin-top:499.6pt;width:64.3pt;height:13.65pt;mso-position-horizontal-relative:page">
+                <w10:wrap type="square"/>
+                <v:fill o:detectmouseclick="t" on="false"/>
+                <v:stroke color="#3465a4" joinstyle="round" endcap="flat"/>
                 <v:textbox>
                   <w:txbxContent>
                     <w:p>
                       <w:pPr>
-                        <w:overflowPunct w:val="false"/>
-                        <w:rPr/>
+                        <w:pStyle w:val="Contenudecadre"/>
+                        <w:overflowPunct w:val="true"/>
+                        <w:rPr>
+                          <w:color w:val="auto"/>
+                        </w:rPr>
                       </w:pPr>
                       <w:r>
                         <w:rPr>
+                          <w:color w:val="auto"/>
                           <w:sz w:val="24"/>
                         </w:rPr>
                         <w:t>σ</w:t>
                       </w:r>
                       <w:r>
                         <w:rPr>
+                          <w:color w:val="auto"/>
                           <w:sz w:val="24"/>
                           <w:vertAlign w:val="subscript"/>
                         </w:rPr>
@@ -924,24 +1007,23 @@
                       </w:r>
                       <w:r>
                         <w:rPr>
+                          <w:color w:val="auto"/>
                           <w:sz w:val="24"/>
                         </w:rPr>
                         <w:t xml:space="preserve"> </w:t>
                       </w:r>
                       <w:r>
                         <w:rPr>
+                          <w:rFonts w:eastAsia="Liberation Serif;Times New Roman" w:cs="Liberation Serif;Times New Roman" w:ascii="Liberation Serif;Times New Roman" w:hAnsi="Liberation Serif;Times New Roman"/>
+                          <w:color w:val="auto"/>
                           <w:sz w:val="24"/>
-                          <w:rFonts w:ascii="Liberation Serif;Times New Roman" w:hAnsi="Liberation Serif;Times New Roman" w:eastAsia="Liberation Serif;Times New Roman" w:cs="Liberation Serif;Times New Roman"/>
                         </w:rPr>
                         <w:t>≈ 3,18</w:t>
                       </w:r>
                     </w:p>
                   </w:txbxContent>
                 </v:textbox>
-                <w10:wrap type="square"/>
-                <v:fill o:detectmouseclick="t" on="false"/>
-                <v:stroke color="black" joinstyle="round" endcap="flat"/>
-              </v:shape>
+              </v:rect>
             </w:pict>
           </mc:Fallback>
         </mc:AlternateContent>
@@ -956,18 +1038,18 @@
                 <wp:positionV relativeFrom="paragraph">
                   <wp:posOffset>6407150</wp:posOffset>
                 </wp:positionV>
-                <wp:extent cx="817245" cy="212725"/>
+                <wp:extent cx="817880" cy="174625"/>
                 <wp:effectExtent l="0" t="0" r="0" b="0"/>
                 <wp:wrapNone/>
-                <wp:docPr id="5" name="Forme1"/>
+                <wp:docPr id="9" name="Forme1"/>
                 <a:graphic xmlns:a="http://schemas.openxmlformats.org/drawingml/2006/main">
                   <a:graphicData uri="http://schemas.microsoft.com/office/word/2010/wordprocessingShape">
                     <wps:wsp>
-                      <wps:cNvSpPr txBox="1"/>
+                      <wps:cNvSpPr/>
                       <wps:spPr>
                         <a:xfrm>
                           <a:off x="0" y="0"/>
-                          <a:ext cx="816480" cy="212040"/>
+                          <a:ext cx="817200" cy="173880"/>
                         </a:xfrm>
                         <a:prstGeom prst="rect">
                           <a:avLst/>
@@ -977,21 +1059,32 @@
                           <a:noFill/>
                         </a:ln>
                       </wps:spPr>
+                      <wps:style>
+                        <a:lnRef idx="0"/>
+                        <a:fillRef idx="0"/>
+                        <a:effectRef idx="0"/>
+                        <a:fontRef idx="minor"/>
+                      </wps:style>
                       <wps:txbx>
                         <w:txbxContent>
                           <w:p>
                             <w:pPr>
-                              <w:overflowPunct w:val="false"/>
-                              <w:rPr/>
+                              <w:pStyle w:val="Contenudecadre"/>
+                              <w:overflowPunct w:val="true"/>
+                              <w:rPr>
+                                <w:color w:val="auto"/>
+                              </w:rPr>
                             </w:pPr>
                             <w:r>
                               <w:rPr>
+                                <w:color w:val="auto"/>
                                 <w:sz w:val="24"/>
                               </w:rPr>
                               <w:t>σ</w:t>
                             </w:r>
                             <w:r>
                               <w:rPr>
+                                <w:color w:val="auto"/>
                                 <w:sz w:val="24"/>
                                 <w:vertAlign w:val="subscript"/>
                               </w:rPr>
@@ -999,21 +1092,23 @@
                             </w:r>
                             <w:r>
                               <w:rPr>
+                                <w:color w:val="auto"/>
                                 <w:sz w:val="24"/>
                               </w:rPr>
                               <w:t xml:space="preserve"> </w:t>
                             </w:r>
                             <w:r>
                               <w:rPr>
+                                <w:rFonts w:eastAsia="Liberation Serif;Times New Roman" w:cs="Liberation Serif;Times New Roman" w:ascii="Liberation Serif;Times New Roman" w:hAnsi="Liberation Serif;Times New Roman"/>
+                                <w:color w:val="auto"/>
                                 <w:sz w:val="24"/>
-                                <w:rFonts w:ascii="Liberation Serif;Times New Roman" w:hAnsi="Liberation Serif;Times New Roman" w:eastAsia="Liberation Serif;Times New Roman" w:cs="Liberation Serif;Times New Roman"/>
                               </w:rPr>
                               <w:t>≈ 3,975</w:t>
                             </w:r>
                           </w:p>
                         </w:txbxContent>
                       </wps:txbx>
-                      <wps:bodyPr wrap="square" lIns="0" rIns="0" tIns="0" bIns="0">
+                      <wps:bodyPr lIns="0" rIns="0" tIns="0" bIns="0">
                         <a:spAutoFit/>
                       </wps:bodyPr>
                     </wps:wsp>
@@ -1024,22 +1119,30 @@
           </mc:Choice>
           <mc:Fallback>
             <w:pict>
-              <v:shape id="shape_0" ID="Forme1" stroked="f" style="position:absolute;margin-left:279.55pt;margin-top:504.5pt;width:64.25pt;height:16.65pt;mso-position-horizontal-relative:page" type="shapetype_202">
+              <v:rect id="shape_0" ID="Forme1" stroked="f" style="position:absolute;margin-left:279.55pt;margin-top:504.5pt;width:64.3pt;height:13.65pt;mso-position-horizontal-relative:page">
+                <w10:wrap type="square"/>
+                <v:fill o:detectmouseclick="t" on="false"/>
+                <v:stroke color="#3465a4" joinstyle="round" endcap="flat"/>
                 <v:textbox>
                   <w:txbxContent>
                     <w:p>
                       <w:pPr>
-                        <w:overflowPunct w:val="false"/>
-                        <w:rPr/>
+                        <w:pStyle w:val="Contenudecadre"/>
+                        <w:overflowPunct w:val="true"/>
+                        <w:rPr>
+                          <w:color w:val="auto"/>
+                        </w:rPr>
                       </w:pPr>
                       <w:r>
                         <w:rPr>
+                          <w:color w:val="auto"/>
                           <w:sz w:val="24"/>
                         </w:rPr>
                         <w:t>σ</w:t>
                       </w:r>
                       <w:r>
                         <w:rPr>
+                          <w:color w:val="auto"/>
                           <w:sz w:val="24"/>
                           <w:vertAlign w:val="subscript"/>
                         </w:rPr>
@@ -1047,24 +1150,23 @@
                       </w:r>
                       <w:r>
                         <w:rPr>
+                          <w:color w:val="auto"/>
                           <w:sz w:val="24"/>
                         </w:rPr>
                         <w:t xml:space="preserve"> </w:t>
                       </w:r>
                       <w:r>
                         <w:rPr>
+                          <w:rFonts w:eastAsia="Liberation Serif;Times New Roman" w:cs="Liberation Serif;Times New Roman" w:ascii="Liberation Serif;Times New Roman" w:hAnsi="Liberation Serif;Times New Roman"/>
+                          <w:color w:val="auto"/>
                           <w:sz w:val="24"/>
-                          <w:rFonts w:ascii="Liberation Serif;Times New Roman" w:hAnsi="Liberation Serif;Times New Roman" w:eastAsia="Liberation Serif;Times New Roman" w:cs="Liberation Serif;Times New Roman"/>
                         </w:rPr>
                         <w:t>≈ 3,975</w:t>
                       </w:r>
                     </w:p>
                   </w:txbxContent>
                 </v:textbox>
-                <w10:wrap type="square"/>
-                <v:fill o:detectmouseclick="t" on="false"/>
-                <v:stroke color="black" joinstyle="round" endcap="flat"/>
-              </v:shape>
+              </v:rect>
             </w:pict>
           </mc:Fallback>
         </mc:AlternateContent>
@@ -1079,18 +1181,18 @@
                 <wp:positionV relativeFrom="paragraph">
                   <wp:posOffset>6407150</wp:posOffset>
                 </wp:positionV>
-                <wp:extent cx="817245" cy="212725"/>
+                <wp:extent cx="817880" cy="174625"/>
                 <wp:effectExtent l="0" t="0" r="0" b="0"/>
                 <wp:wrapNone/>
-                <wp:docPr id="6" name="Forme1"/>
+                <wp:docPr id="11" name="Forme1"/>
                 <a:graphic xmlns:a="http://schemas.openxmlformats.org/drawingml/2006/main">
                   <a:graphicData uri="http://schemas.microsoft.com/office/word/2010/wordprocessingShape">
                     <wps:wsp>
-                      <wps:cNvSpPr txBox="1"/>
+                      <wps:cNvSpPr/>
                       <wps:spPr>
                         <a:xfrm>
                           <a:off x="0" y="0"/>
-                          <a:ext cx="816480" cy="212040"/>
+                          <a:ext cx="817200" cy="173880"/>
                         </a:xfrm>
                         <a:prstGeom prst="rect">
                           <a:avLst/>
@@ -1100,21 +1202,32 @@
                           <a:noFill/>
                         </a:ln>
                       </wps:spPr>
+                      <wps:style>
+                        <a:lnRef idx="0"/>
+                        <a:fillRef idx="0"/>
+                        <a:effectRef idx="0"/>
+                        <a:fontRef idx="minor"/>
+                      </wps:style>
                       <wps:txbx>
                         <w:txbxContent>
                           <w:p>
                             <w:pPr>
-                              <w:overflowPunct w:val="false"/>
-                              <w:rPr/>
+                              <w:pStyle w:val="Contenudecadre"/>
+                              <w:overflowPunct w:val="true"/>
+                              <w:rPr>
+                                <w:color w:val="auto"/>
+                              </w:rPr>
                             </w:pPr>
                             <w:r>
                               <w:rPr>
+                                <w:color w:val="auto"/>
                                 <w:sz w:val="24"/>
                               </w:rPr>
                               <w:t>σ</w:t>
                             </w:r>
                             <w:r>
                               <w:rPr>
+                                <w:color w:val="auto"/>
                                 <w:sz w:val="24"/>
                                 <w:vertAlign w:val="subscript"/>
                               </w:rPr>
@@ -1122,21 +1235,23 @@
                             </w:r>
                             <w:r>
                               <w:rPr>
+                                <w:color w:val="auto"/>
                                 <w:sz w:val="24"/>
                               </w:rPr>
                               <w:t xml:space="preserve"> </w:t>
                             </w:r>
                             <w:r>
                               <w:rPr>
+                                <w:rFonts w:eastAsia="Liberation Serif;Times New Roman" w:cs="Liberation Serif;Times New Roman" w:ascii="Liberation Serif;Times New Roman" w:hAnsi="Liberation Serif;Times New Roman"/>
+                                <w:color w:val="auto"/>
                                 <w:sz w:val="24"/>
-                                <w:rFonts w:ascii="Liberation Serif;Times New Roman" w:hAnsi="Liberation Serif;Times New Roman" w:eastAsia="Liberation Serif;Times New Roman" w:cs="Liberation Serif;Times New Roman"/>
                               </w:rPr>
                               <w:t>≈ 4,77</w:t>
                             </w:r>
                           </w:p>
                         </w:txbxContent>
                       </wps:txbx>
-                      <wps:bodyPr wrap="square" lIns="0" rIns="0" tIns="0" bIns="0">
+                      <wps:bodyPr lIns="0" rIns="0" tIns="0" bIns="0">
                         <a:spAutoFit/>
                       </wps:bodyPr>
                     </wps:wsp>
@@ -1147,22 +1262,30 @@
           </mc:Choice>
           <mc:Fallback>
             <w:pict>
-              <v:shape id="shape_0" ID="Forme1" stroked="f" style="position:absolute;margin-left:415.3pt;margin-top:504.5pt;width:64.25pt;height:16.65pt;mso-position-horizontal-relative:page" type="shapetype_202">
+              <v:rect id="shape_0" ID="Forme1" stroked="f" style="position:absolute;margin-left:415.3pt;margin-top:504.5pt;width:64.3pt;height:13.65pt;mso-position-horizontal-relative:page">
+                <w10:wrap type="square"/>
+                <v:fill o:detectmouseclick="t" on="false"/>
+                <v:stroke color="#3465a4" joinstyle="round" endcap="flat"/>
                 <v:textbox>
                   <w:txbxContent>
                     <w:p>
                       <w:pPr>
-                        <w:overflowPunct w:val="false"/>
-                        <w:rPr/>
+                        <w:pStyle w:val="Contenudecadre"/>
+                        <w:overflowPunct w:val="true"/>
+                        <w:rPr>
+                          <w:color w:val="auto"/>
+                        </w:rPr>
                       </w:pPr>
                       <w:r>
                         <w:rPr>
+                          <w:color w:val="auto"/>
                           <w:sz w:val="24"/>
                         </w:rPr>
                         <w:t>σ</w:t>
                       </w:r>
                       <w:r>
                         <w:rPr>
+                          <w:color w:val="auto"/>
                           <w:sz w:val="24"/>
                           <w:vertAlign w:val="subscript"/>
                         </w:rPr>
@@ -1170,29 +1293,43 @@
                       </w:r>
                       <w:r>
                         <w:rPr>
+                          <w:color w:val="auto"/>
                           <w:sz w:val="24"/>
                         </w:rPr>
                         <w:t xml:space="preserve"> </w:t>
                       </w:r>
                       <w:r>
                         <w:rPr>
+                          <w:rFonts w:eastAsia="Liberation Serif;Times New Roman" w:cs="Liberation Serif;Times New Roman" w:ascii="Liberation Serif;Times New Roman" w:hAnsi="Liberation Serif;Times New Roman"/>
+                          <w:color w:val="auto"/>
                           <w:sz w:val="24"/>
-                          <w:rFonts w:ascii="Liberation Serif;Times New Roman" w:hAnsi="Liberation Serif;Times New Roman" w:eastAsia="Liberation Serif;Times New Roman" w:cs="Liberation Serif;Times New Roman"/>
                         </w:rPr>
                         <w:t>≈ 4,77</w:t>
                       </w:r>
                     </w:p>
                   </w:txbxContent>
                 </v:textbox>
-                <w10:wrap type="square"/>
-                <v:fill o:detectmouseclick="t" on="false"/>
-                <v:stroke color="black" joinstyle="round" endcap="flat"/>
-              </v:shape>
+              </v:rect>
             </w:pict>
           </mc:Fallback>
         </mc:AlternateContent>
       </w:r>
       <w:r>
+        <w:rPr>
+          <w:b/>
+          <w:bCs/>
+          <w:sz w:val="28"/>
+          <w:szCs w:val="28"/>
+        </w:rPr>
+        <w:t>2.1</w:t>
+      </w:r>
+    </w:p>
+    <w:p>
+      <w:pPr>
+        <w:pStyle w:val="Normal"/>
+        <w:rPr/>
+      </w:pPr>
+      <w:r>
         <w:rPr/>
         <w:t>Question 1 :</w:t>
       </w:r>
@@ -1272,15 +1409,7 @@
       </w:pPr>
       <w:r>
         <w:rPr/>
-        <w:t>Pour s=</w:t>
-      </w:r>
-      <w:r>
-        <w:rPr/>
-        <w:t>6</w:t>
-      </w:r>
-      <w:r>
-        <w:rPr/>
-        <w:t xml:space="preserve"> et l’octave 1 :</w:t>
+        <w:t>Pour s=6 et l’octave 1 :</w:t>
       </w:r>
     </w:p>
     <w:p>
@@ -1300,7 +1429,9 @@
         </w:rPr>
       </w:pPr>
       <w:r>
-        <w:rPr/>
+        <w:rPr>
+          <w:rFonts w:eastAsia="Liberation Serif" w:cs="Liberation Serif"/>
+        </w:rPr>
         <w:drawing>
           <wp:anchor behindDoc="0" distT="0" distB="0" distL="0" distR="0" simplePos="0" locked="0" layoutInCell="1" allowOverlap="1" relativeHeight="2">
             <wp:simplePos x="0" y="0"/>
@@ -1313,7 +1444,7 @@
             <wp:extent cx="6332220" cy="3241675"/>
             <wp:effectExtent l="0" t="0" r="0" b="0"/>
             <wp:wrapSquare wrapText="largest"/>
-            <wp:docPr id="7" name="Image1" descr=""/>
+            <wp:docPr id="13" name="Image1" descr=""/>
             <wp:cNvGraphicFramePr>
               <a:graphicFrameLocks xmlns:a="http://schemas.openxmlformats.org/drawingml/2006/main" noChangeAspect="1"/>
             </wp:cNvGraphicFramePr>
@@ -1321,7 +1452,7 @@
               <a:graphicData uri="http://schemas.openxmlformats.org/drawingml/2006/picture">
                 <pic:pic xmlns:pic="http://schemas.openxmlformats.org/drawingml/2006/picture">
                   <pic:nvPicPr>
-                    <pic:cNvPr id="7" name="Image1" descr=""/>
+                    <pic:cNvPr id="13" name="Image1" descr=""/>
                     <pic:cNvPicPr>
                       <a:picLocks noChangeAspect="1" noChangeArrowheads="1"/>
                     </pic:cNvPicPr>
@@ -1356,7 +1487,9 @@
         </w:rPr>
       </w:pPr>
       <w:r>
-        <w:rPr/>
+        <w:rPr>
+          <w:rFonts w:eastAsia="Liberation Serif" w:cs="Liberation Serif"/>
+        </w:rPr>
       </w:r>
     </w:p>
     <w:p>
@@ -1367,7 +1500,9 @@
         </w:rPr>
       </w:pPr>
       <w:r>
-        <w:rPr/>
+        <w:rPr>
+          <w:rFonts w:eastAsia="Liberation Serif" w:cs="Liberation Serif"/>
+        </w:rPr>
       </w:r>
     </w:p>
     <w:p>
@@ -1378,7 +1513,9 @@
         </w:rPr>
       </w:pPr>
       <w:r>
-        <w:rPr/>
+        <w:rPr>
+          <w:rFonts w:eastAsia="Liberation Serif" w:cs="Liberation Serif"/>
+        </w:rPr>
       </w:r>
     </w:p>
     <w:p>
@@ -1389,7 +1526,9 @@
         </w:rPr>
       </w:pPr>
       <w:r>
-        <w:rPr/>
+        <w:rPr>
+          <w:rFonts w:eastAsia="Liberation Serif" w:cs="Liberation Serif"/>
+        </w:rPr>
       </w:r>
     </w:p>
     <w:p>
@@ -1400,7 +1539,9 @@
         </w:rPr>
       </w:pPr>
       <w:r>
-        <w:rPr/>
+        <w:rPr>
+          <w:rFonts w:eastAsia="Liberation Serif" w:cs="Liberation Serif"/>
+        </w:rPr>
       </w:r>
     </w:p>
     <w:p>
@@ -1411,7 +1552,9 @@
         </w:rPr>
       </w:pPr>
       <w:r>
-        <w:rPr/>
+        <w:rPr>
+          <w:rFonts w:eastAsia="Liberation Serif" w:cs="Liberation Serif"/>
+        </w:rPr>
       </w:r>
     </w:p>
     <w:p>
@@ -1422,7 +1565,9 @@
         </w:rPr>
       </w:pPr>
       <w:r>
-        <w:rPr/>
+        <w:rPr>
+          <w:rFonts w:eastAsia="Liberation Serif" w:cs="Liberation Serif"/>
+        </w:rPr>
       </w:r>
     </w:p>
     <w:p>
@@ -1433,7 +1578,9 @@
         </w:rPr>
       </w:pPr>
       <w:r>
-        <w:rPr/>
+        <w:rPr>
+          <w:rFonts w:eastAsia="Liberation Serif" w:cs="Liberation Serif"/>
+        </w:rPr>
       </w:r>
     </w:p>
     <w:p>
@@ -1444,7 +1591,9 @@
         </w:rPr>
       </w:pPr>
       <w:r>
-        <w:rPr/>
+        <w:rPr>
+          <w:rFonts w:eastAsia="Liberation Serif" w:cs="Liberation Serif"/>
+        </w:rPr>
       </w:r>
     </w:p>
     <w:p>
@@ -1455,7 +1604,9 @@
         </w:rPr>
       </w:pPr>
       <w:r>
-        <w:rPr/>
+        <w:rPr>
+          <w:rFonts w:eastAsia="Liberation Serif" w:cs="Liberation Serif"/>
+        </w:rPr>
       </w:r>
     </w:p>
     <w:p>
@@ -1466,7 +1617,9 @@
         </w:rPr>
       </w:pPr>
       <w:r>
-        <w:rPr/>
+        <w:rPr>
+          <w:rFonts w:eastAsia="Liberation Serif" w:cs="Liberation Serif"/>
+        </w:rPr>
       </w:r>
     </w:p>
     <w:p>
@@ -1477,7 +1630,9 @@
         </w:rPr>
       </w:pPr>
       <w:r>
-        <w:rPr/>
+        <w:rPr>
+          <w:rFonts w:eastAsia="Liberation Serif" w:cs="Liberation Serif"/>
+        </w:rPr>
       </w:r>
     </w:p>
     <w:p>
@@ -1488,7 +1643,9 @@
         </w:rPr>
       </w:pPr>
       <w:r>
-        <w:rPr/>
+        <w:rPr>
+          <w:rFonts w:eastAsia="Liberation Serif" w:cs="Liberation Serif"/>
+        </w:rPr>
       </w:r>
     </w:p>
     <w:p>
@@ -1499,17 +1656,19 @@
         </w:rPr>
       </w:pPr>
       <w:r>
-        <w:rPr/>
-      </w:r>
-    </w:p>
-    <w:p>
-      <w:pPr>
-        <w:pStyle w:val="Normal"/>
-        <w:rPr/>
-      </w:pPr>
-      <w:r>
-        <w:rPr>
-          <w:rFonts w:eastAsia="Liberation Serif" w:cs="Liberation Serif" w:ascii="Liberation Serif" w:hAnsi="Liberation Serif"/>
+        <w:rPr>
+          <w:rFonts w:eastAsia="Liberation Serif" w:cs="Liberation Serif"/>
+        </w:rPr>
+      </w:r>
+    </w:p>
+    <w:p>
+      <w:pPr>
+        <w:pStyle w:val="Normal"/>
+        <w:rPr/>
+      </w:pPr>
+      <w:r>
+        <w:rPr>
+          <w:rFonts w:eastAsia="Liberation Serif" w:cs="Liberation Serif"/>
         </w:rPr>
         <w:t>Question 4 :</w:t>
       </w:r>
@@ -1522,7 +1681,9 @@
         </w:rPr>
       </w:pPr>
       <w:r>
-        <w:rPr/>
+        <w:rPr>
+          <w:rFonts w:eastAsia="Liberation Serif" w:cs="Liberation Serif"/>
+        </w:rPr>
         <w:drawing>
           <wp:anchor behindDoc="0" distT="0" distB="0" distL="0" distR="0" simplePos="0" locked="0" layoutInCell="1" allowOverlap="1" relativeHeight="9">
             <wp:simplePos x="0" y="0"/>
@@ -1535,7 +1696,7 @@
             <wp:extent cx="6332220" cy="3241675"/>
             <wp:effectExtent l="0" t="0" r="0" b="0"/>
             <wp:wrapSquare wrapText="largest"/>
-            <wp:docPr id="8" name="Image2" descr=""/>
+            <wp:docPr id="14" name="Image2" descr=""/>
             <wp:cNvGraphicFramePr>
               <a:graphicFrameLocks xmlns:a="http://schemas.openxmlformats.org/drawingml/2006/main" noChangeAspect="1"/>
             </wp:cNvGraphicFramePr>
@@ -1543,7 +1704,7 @@
               <a:graphicData uri="http://schemas.openxmlformats.org/drawingml/2006/picture">
                 <pic:pic xmlns:pic="http://schemas.openxmlformats.org/drawingml/2006/picture">
                   <pic:nvPicPr>
-                    <pic:cNvPr id="8" name="Image2" descr=""/>
+                    <pic:cNvPr id="14" name="Image2" descr=""/>
                     <pic:cNvPicPr>
                       <a:picLocks noChangeAspect="1" noChangeArrowheads="1"/>
                     </pic:cNvPicPr>
@@ -1577,15 +1738,1025 @@
       </w:pPr>
       <w:r>
         <w:rPr>
-          <w:rFonts w:eastAsia="Liberation Serif" w:cs="Liberation Serif" w:ascii="Liberation Serif" w:hAnsi="Liberation Serif"/>
-        </w:rPr>
-        <w:t xml:space="preserve">Cela rappel un filtre </w:t>
-      </w:r>
-      <w:r>
-        <w:rPr>
-          <w:rFonts w:eastAsia="Liberation Serif" w:cs="Liberation Serif" w:ascii="Liberation Serif" w:hAnsi="Liberation Serif"/>
-        </w:rPr>
-        <w:t>passe-haut (comme par exemple un filtre gradient).</w:t>
+          <w:rFonts w:eastAsia="Liberation Serif" w:cs="Liberation Serif"/>
+        </w:rPr>
+        <w:t>Cela rappel un filtre passe-haut (comme par exemple un filtre gradient).</w:t>
+      </w:r>
+    </w:p>
+    <w:p>
+      <w:pPr>
+        <w:pStyle w:val="Normal"/>
+        <w:rPr>
+          <w:rFonts w:ascii="Liberation Serif" w:hAnsi="Liberation Serif" w:eastAsia="Liberation Serif" w:cs="Liberation Serif"/>
+        </w:rPr>
+      </w:pPr>
+      <w:r>
+        <w:rPr/>
+      </w:r>
+    </w:p>
+    <w:p>
+      <w:pPr>
+        <w:pStyle w:val="Normal"/>
+        <w:rPr>
+          <w:b/>
+          <w:b/>
+          <w:bCs/>
+          <w:sz w:val="28"/>
+          <w:szCs w:val="28"/>
+        </w:rPr>
+      </w:pPr>
+      <w:r>
+        <w:rPr>
+          <w:rFonts w:eastAsia="Liberation Serif" w:cs="Liberation Serif"/>
+          <w:b/>
+          <w:bCs/>
+          <w:sz w:val="28"/>
+          <w:szCs w:val="28"/>
+        </w:rPr>
+        <w:t>2.2</w:t>
+      </w:r>
+    </w:p>
+    <w:p>
+      <w:pPr>
+        <w:pStyle w:val="Normal"/>
+        <w:rPr>
+          <w:b/>
+          <w:b/>
+          <w:bCs/>
+          <w:sz w:val="28"/>
+          <w:szCs w:val="28"/>
+        </w:rPr>
+      </w:pPr>
+      <w:r>
+        <w:rPr>
+          <w:rFonts w:eastAsia="Liberation Serif" w:cs="Liberation Serif"/>
+          <w:b w:val="false"/>
+          <w:bCs w:val="false"/>
+          <w:sz w:val="24"/>
+          <w:szCs w:val="24"/>
+        </w:rPr>
+        <w:t>Question 1 :</w:t>
+      </w:r>
+    </w:p>
+    <w:p>
+      <w:pPr>
+        <w:pStyle w:val="Normal"/>
+        <w:rPr>
+          <w:b/>
+          <w:b/>
+          <w:bCs/>
+          <w:sz w:val="28"/>
+          <w:szCs w:val="28"/>
+        </w:rPr>
+      </w:pPr>
+      <w:r>
+        <w:rPr>
+          <w:rFonts w:eastAsia="Liberation Serif" w:cs="Liberation Serif"/>
+          <w:b w:val="false"/>
+          <w:bCs w:val="false"/>
+          <w:sz w:val="24"/>
+          <w:szCs w:val="24"/>
+        </w:rPr>
+        <w:t xml:space="preserve">On peut facilement calculer la Hessienne de tout les pixels </w:t>
+      </w:r>
+      <w:r>
+        <w:rPr>
+          <w:rFonts w:eastAsia="Liberation Serif" w:cs="Liberation Serif"/>
+          <w:b w:val="false"/>
+          <w:bCs w:val="false"/>
+          <w:sz w:val="24"/>
+          <w:szCs w:val="24"/>
+        </w:rPr>
+        <w:t>en calculant les dxx, dxy et dyy de tout les pixels avec :</w:t>
+      </w:r>
+    </w:p>
+    <w:p>
+      <w:pPr>
+        <w:pStyle w:val="Normal"/>
+        <w:rPr>
+          <w:b/>
+          <w:b/>
+          <w:bCs/>
+          <w:sz w:val="28"/>
+          <w:szCs w:val="28"/>
+        </w:rPr>
+      </w:pPr>
+      <w:r>
+        <w:rPr>
+          <w:rFonts w:eastAsia="Liberation Serif" w:cs="Liberation Serif"/>
+          <w:b w:val="false"/>
+          <w:bCs w:val="false"/>
+          <w:sz w:val="24"/>
+          <w:szCs w:val="24"/>
+        </w:rPr>
+        <w:tab/>
+        <w:t xml:space="preserve">dxx = </w:t>
+      </w:r>
+      <w:r>
+        <w:rPr>
+          <w:rFonts w:eastAsia="Liberation Serif" w:cs="Liberation Serif"/>
+          <w:b w:val="false"/>
+          <w:bCs w:val="false"/>
+          <w:sz w:val="24"/>
+          <w:szCs w:val="24"/>
+        </w:rPr>
+        <w:t>D[y][x+1]-2*D[y][x]+D[y][x-1]</w:t>
+      </w:r>
+    </w:p>
+    <w:p>
+      <w:pPr>
+        <w:pStyle w:val="Normal"/>
+        <w:rPr>
+          <w:b/>
+          <w:b/>
+          <w:bCs/>
+          <w:sz w:val="28"/>
+          <w:szCs w:val="28"/>
+        </w:rPr>
+      </w:pPr>
+      <w:r>
+        <w:rPr>
+          <w:rFonts w:eastAsia="Liberation Serif" w:cs="Liberation Serif"/>
+          <w:b w:val="false"/>
+          <w:bCs w:val="false"/>
+          <w:sz w:val="24"/>
+          <w:szCs w:val="24"/>
+        </w:rPr>
+        <w:tab/>
+        <w:t>dxy = ((D[y+1][x+1]-D[y+1][x-1]) – (D[y-1][x+1]-D[y-1][x-1]))/4</w:t>
+      </w:r>
+    </w:p>
+    <w:p>
+      <w:pPr>
+        <w:pStyle w:val="Normal"/>
+        <w:rPr>
+          <w:b/>
+          <w:b/>
+          <w:bCs/>
+          <w:sz w:val="28"/>
+          <w:szCs w:val="28"/>
+        </w:rPr>
+      </w:pPr>
+      <w:r>
+        <w:rPr>
+          <w:rFonts w:eastAsia="Liberation Serif" w:cs="Liberation Serif"/>
+          <w:b w:val="false"/>
+          <w:bCs w:val="false"/>
+          <w:sz w:val="24"/>
+          <w:szCs w:val="24"/>
+        </w:rPr>
+        <w:tab/>
+        <w:t>dyy = D[y+1][x]-2*D[y][x]+D[y-1][x]</w:t>
+      </w:r>
+    </w:p>
+    <w:p>
+      <w:pPr>
+        <w:pStyle w:val="Normal"/>
+        <w:rPr>
+          <w:rFonts w:ascii="Liberation Serif" w:hAnsi="Liberation Serif" w:eastAsia="Liberation Serif" w:cs="Liberation Serif"/>
+          <w:b w:val="false"/>
+          <w:b w:val="false"/>
+          <w:bCs w:val="false"/>
+          <w:sz w:val="24"/>
+          <w:szCs w:val="24"/>
+        </w:rPr>
+      </w:pPr>
+      <w:r>
+        <w:rPr>
+          <w:b/>
+          <w:bCs/>
+          <w:sz w:val="28"/>
+          <w:szCs w:val="28"/>
+        </w:rPr>
+      </w:r>
+    </w:p>
+    <w:p>
+      <w:pPr>
+        <w:pStyle w:val="Normal"/>
+        <w:rPr>
+          <w:b/>
+          <w:b/>
+          <w:bCs/>
+          <w:sz w:val="28"/>
+          <w:szCs w:val="28"/>
+        </w:rPr>
+      </w:pPr>
+      <w:r>
+        <w:rPr>
+          <w:rFonts w:eastAsia="Liberation Serif" w:cs="Liberation Serif"/>
+          <w:b w:val="false"/>
+          <w:bCs w:val="false"/>
+          <w:sz w:val="24"/>
+          <w:szCs w:val="24"/>
+        </w:rPr>
+        <w:t>Question 2 :</w:t>
+      </w:r>
+    </w:p>
+    <w:p>
+      <w:pPr>
+        <w:pStyle w:val="Normal"/>
+        <w:rPr>
+          <w:rFonts w:ascii="Liberation Serif" w:hAnsi="Liberation Serif" w:eastAsia="Liberation Serif" w:cs="Liberation Serif"/>
+          <w:b w:val="false"/>
+          <w:b w:val="false"/>
+          <w:bCs w:val="false"/>
+          <w:sz w:val="24"/>
+          <w:szCs w:val="24"/>
+        </w:rPr>
+      </w:pPr>
+      <w:r>
+        <w:rPr>
+          <w:b/>
+          <w:bCs/>
+          <w:sz w:val="28"/>
+          <w:szCs w:val="28"/>
+        </w:rPr>
+      </w:r>
+    </w:p>
+    <w:tbl>
+      <w:tblPr>
+        <w:tblW w:w="9972" w:type="dxa"/>
+        <w:jc w:val="left"/>
+        <w:tblInd w:w="0" w:type="dxa"/>
+        <w:tblBorders>
+          <w:top w:val="single" w:sz="2" w:space="0" w:color="000000"/>
+          <w:left w:val="single" w:sz="2" w:space="0" w:color="000000"/>
+          <w:bottom w:val="single" w:sz="2" w:space="0" w:color="000000"/>
+          <w:insideH w:val="single" w:sz="2" w:space="0" w:color="000000"/>
+        </w:tblBorders>
+        <w:tblCellMar>
+          <w:top w:w="55" w:type="dxa"/>
+          <w:left w:w="55" w:type="dxa"/>
+          <w:bottom w:w="55" w:type="dxa"/>
+          <w:right w:w="55" w:type="dxa"/>
+        </w:tblCellMar>
+      </w:tblPr>
+      <w:tblGrid>
+        <w:gridCol w:w="2493"/>
+        <w:gridCol w:w="2493"/>
+        <w:gridCol w:w="2493"/>
+        <w:gridCol w:w="2493"/>
+      </w:tblGrid>
+      <w:tr>
+        <w:trPr/>
+        <w:tc>
+          <w:tcPr>
+            <w:tcW w:w="2493" w:type="dxa"/>
+            <w:tcBorders>
+              <w:top w:val="single" w:sz="2" w:space="0" w:color="000000"/>
+              <w:left w:val="single" w:sz="2" w:space="0" w:color="000000"/>
+              <w:bottom w:val="single" w:sz="2" w:space="0" w:color="000000"/>
+              <w:insideH w:val="single" w:sz="2" w:space="0" w:color="000000"/>
+            </w:tcBorders>
+            <w:shd w:fill="auto" w:val="clear"/>
+          </w:tcPr>
+          <w:p>
+            <w:pPr>
+              <w:pStyle w:val="Contenudetableau"/>
+              <w:jc w:val="center"/>
+              <w:rPr/>
+            </w:pPr>
+            <w:r>
+              <w:rPr/>
+              <w:t>Octave</w:t>
+            </w:r>
+          </w:p>
+        </w:tc>
+        <w:tc>
+          <w:tcPr>
+            <w:tcW w:w="2493" w:type="dxa"/>
+            <w:tcBorders>
+              <w:top w:val="single" w:sz="2" w:space="0" w:color="000000"/>
+              <w:left w:val="single" w:sz="2" w:space="0" w:color="000000"/>
+              <w:bottom w:val="single" w:sz="2" w:space="0" w:color="000000"/>
+              <w:insideH w:val="single" w:sz="2" w:space="0" w:color="000000"/>
+            </w:tcBorders>
+            <w:shd w:fill="auto" w:val="clear"/>
+          </w:tcPr>
+          <w:p>
+            <w:pPr>
+              <w:pStyle w:val="Contenudetableau"/>
+              <w:jc w:val="center"/>
+              <w:rPr/>
+            </w:pPr>
+            <w:r>
+              <w:rPr/>
+              <w:t>Extrema Détectés</w:t>
+            </w:r>
+          </w:p>
+        </w:tc>
+        <w:tc>
+          <w:tcPr>
+            <w:tcW w:w="2493" w:type="dxa"/>
+            <w:tcBorders>
+              <w:top w:val="single" w:sz="2" w:space="0" w:color="000000"/>
+              <w:left w:val="single" w:sz="2" w:space="0" w:color="000000"/>
+              <w:bottom w:val="single" w:sz="2" w:space="0" w:color="000000"/>
+              <w:insideH w:val="single" w:sz="2" w:space="0" w:color="000000"/>
+            </w:tcBorders>
+            <w:shd w:fill="auto" w:val="clear"/>
+          </w:tcPr>
+          <w:p>
+            <w:pPr>
+              <w:pStyle w:val="Contenudetableau"/>
+              <w:jc w:val="center"/>
+              <w:rPr/>
+            </w:pPr>
+            <w:r>
+              <w:rPr/>
+              <w:t>Points éliminés par contraste</w:t>
+            </w:r>
+          </w:p>
+        </w:tc>
+        <w:tc>
+          <w:tcPr>
+            <w:tcW w:w="2493" w:type="dxa"/>
+            <w:tcBorders>
+              <w:top w:val="single" w:sz="2" w:space="0" w:color="000000"/>
+              <w:left w:val="single" w:sz="2" w:space="0" w:color="000000"/>
+              <w:bottom w:val="single" w:sz="2" w:space="0" w:color="000000"/>
+              <w:right w:val="single" w:sz="2" w:space="0" w:color="000000"/>
+              <w:insideH w:val="single" w:sz="2" w:space="0" w:color="000000"/>
+              <w:insideV w:val="single" w:sz="2" w:space="0" w:color="000000"/>
+            </w:tcBorders>
+            <w:shd w:fill="auto" w:val="clear"/>
+          </w:tcPr>
+          <w:p>
+            <w:pPr>
+              <w:pStyle w:val="Contenudetableau"/>
+              <w:jc w:val="center"/>
+              <w:rPr/>
+            </w:pPr>
+            <w:r>
+              <w:rPr/>
+              <w:t>Points d’arrêtes éliminés</w:t>
+            </w:r>
+          </w:p>
+        </w:tc>
+      </w:tr>
+      <w:tr>
+        <w:trPr/>
+        <w:tc>
+          <w:tcPr>
+            <w:tcW w:w="2493" w:type="dxa"/>
+            <w:tcBorders>
+              <w:left w:val="single" w:sz="2" w:space="0" w:color="000000"/>
+              <w:bottom w:val="single" w:sz="2" w:space="0" w:color="000000"/>
+              <w:insideH w:val="single" w:sz="2" w:space="0" w:color="000000"/>
+            </w:tcBorders>
+            <w:shd w:fill="auto" w:val="clear"/>
+          </w:tcPr>
+          <w:p>
+            <w:pPr>
+              <w:pStyle w:val="Contenudetableau"/>
+              <w:jc w:val="center"/>
+              <w:rPr/>
+            </w:pPr>
+            <w:r>
+              <w:rPr/>
+              <w:t>0</w:t>
+            </w:r>
+          </w:p>
+        </w:tc>
+        <w:tc>
+          <w:tcPr>
+            <w:tcW w:w="2493" w:type="dxa"/>
+            <w:tcBorders>
+              <w:left w:val="single" w:sz="2" w:space="0" w:color="000000"/>
+              <w:bottom w:val="single" w:sz="2" w:space="0" w:color="000000"/>
+              <w:insideH w:val="single" w:sz="2" w:space="0" w:color="000000"/>
+            </w:tcBorders>
+            <w:shd w:fill="auto" w:val="clear"/>
+          </w:tcPr>
+          <w:p>
+            <w:pPr>
+              <w:pStyle w:val="Contenudetableau"/>
+              <w:jc w:val="center"/>
+              <w:rPr/>
+            </w:pPr>
+            <w:r>
+              <w:rPr/>
+            </w:r>
+          </w:p>
+        </w:tc>
+        <w:tc>
+          <w:tcPr>
+            <w:tcW w:w="2493" w:type="dxa"/>
+            <w:tcBorders>
+              <w:left w:val="single" w:sz="2" w:space="0" w:color="000000"/>
+              <w:bottom w:val="single" w:sz="2" w:space="0" w:color="000000"/>
+              <w:insideH w:val="single" w:sz="2" w:space="0" w:color="000000"/>
+            </w:tcBorders>
+            <w:shd w:fill="auto" w:val="clear"/>
+          </w:tcPr>
+          <w:p>
+            <w:pPr>
+              <w:pStyle w:val="Contenudetableau"/>
+              <w:jc w:val="center"/>
+              <w:rPr/>
+            </w:pPr>
+            <w:r>
+              <w:rPr/>
+            </w:r>
+          </w:p>
+        </w:tc>
+        <w:tc>
+          <w:tcPr>
+            <w:tcW w:w="2493" w:type="dxa"/>
+            <w:tcBorders>
+              <w:left w:val="single" w:sz="2" w:space="0" w:color="000000"/>
+              <w:bottom w:val="single" w:sz="2" w:space="0" w:color="000000"/>
+              <w:right w:val="single" w:sz="2" w:space="0" w:color="000000"/>
+              <w:insideH w:val="single" w:sz="2" w:space="0" w:color="000000"/>
+              <w:insideV w:val="single" w:sz="2" w:space="0" w:color="000000"/>
+            </w:tcBorders>
+            <w:shd w:fill="auto" w:val="clear"/>
+          </w:tcPr>
+          <w:p>
+            <w:pPr>
+              <w:pStyle w:val="Contenudetableau"/>
+              <w:jc w:val="center"/>
+              <w:rPr/>
+            </w:pPr>
+            <w:r>
+              <w:rPr/>
+            </w:r>
+          </w:p>
+        </w:tc>
+      </w:tr>
+      <w:tr>
+        <w:trPr/>
+        <w:tc>
+          <w:tcPr>
+            <w:tcW w:w="2493" w:type="dxa"/>
+            <w:tcBorders>
+              <w:left w:val="single" w:sz="2" w:space="0" w:color="000000"/>
+              <w:bottom w:val="single" w:sz="2" w:space="0" w:color="000000"/>
+              <w:insideH w:val="single" w:sz="2" w:space="0" w:color="000000"/>
+            </w:tcBorders>
+            <w:shd w:fill="auto" w:val="clear"/>
+          </w:tcPr>
+          <w:p>
+            <w:pPr>
+              <w:pStyle w:val="Contenudetableau"/>
+              <w:jc w:val="center"/>
+              <w:rPr/>
+            </w:pPr>
+            <w:r>
+              <w:rPr/>
+              <w:t>1</w:t>
+            </w:r>
+          </w:p>
+        </w:tc>
+        <w:tc>
+          <w:tcPr>
+            <w:tcW w:w="2493" w:type="dxa"/>
+            <w:tcBorders>
+              <w:left w:val="single" w:sz="2" w:space="0" w:color="000000"/>
+              <w:bottom w:val="single" w:sz="2" w:space="0" w:color="000000"/>
+              <w:insideH w:val="single" w:sz="2" w:space="0" w:color="000000"/>
+            </w:tcBorders>
+            <w:shd w:fill="auto" w:val="clear"/>
+          </w:tcPr>
+          <w:p>
+            <w:pPr>
+              <w:pStyle w:val="Contenudetableau"/>
+              <w:jc w:val="center"/>
+              <w:rPr/>
+            </w:pPr>
+            <w:r>
+              <w:rPr/>
+            </w:r>
+          </w:p>
+        </w:tc>
+        <w:tc>
+          <w:tcPr>
+            <w:tcW w:w="2493" w:type="dxa"/>
+            <w:tcBorders>
+              <w:left w:val="single" w:sz="2" w:space="0" w:color="000000"/>
+              <w:bottom w:val="single" w:sz="2" w:space="0" w:color="000000"/>
+              <w:insideH w:val="single" w:sz="2" w:space="0" w:color="000000"/>
+            </w:tcBorders>
+            <w:shd w:fill="auto" w:val="clear"/>
+          </w:tcPr>
+          <w:p>
+            <w:pPr>
+              <w:pStyle w:val="Contenudetableau"/>
+              <w:jc w:val="center"/>
+              <w:rPr/>
+            </w:pPr>
+            <w:r>
+              <w:rPr/>
+            </w:r>
+          </w:p>
+        </w:tc>
+        <w:tc>
+          <w:tcPr>
+            <w:tcW w:w="2493" w:type="dxa"/>
+            <w:tcBorders>
+              <w:left w:val="single" w:sz="2" w:space="0" w:color="000000"/>
+              <w:bottom w:val="single" w:sz="2" w:space="0" w:color="000000"/>
+              <w:right w:val="single" w:sz="2" w:space="0" w:color="000000"/>
+              <w:insideH w:val="single" w:sz="2" w:space="0" w:color="000000"/>
+              <w:insideV w:val="single" w:sz="2" w:space="0" w:color="000000"/>
+            </w:tcBorders>
+            <w:shd w:fill="auto" w:val="clear"/>
+          </w:tcPr>
+          <w:p>
+            <w:pPr>
+              <w:pStyle w:val="Contenudetableau"/>
+              <w:jc w:val="center"/>
+              <w:rPr/>
+            </w:pPr>
+            <w:r>
+              <w:rPr/>
+            </w:r>
+          </w:p>
+        </w:tc>
+      </w:tr>
+      <w:tr>
+        <w:trPr/>
+        <w:tc>
+          <w:tcPr>
+            <w:tcW w:w="2493" w:type="dxa"/>
+            <w:tcBorders>
+              <w:left w:val="single" w:sz="2" w:space="0" w:color="000000"/>
+              <w:bottom w:val="single" w:sz="2" w:space="0" w:color="000000"/>
+              <w:insideH w:val="single" w:sz="2" w:space="0" w:color="000000"/>
+            </w:tcBorders>
+            <w:shd w:fill="auto" w:val="clear"/>
+          </w:tcPr>
+          <w:p>
+            <w:pPr>
+              <w:pStyle w:val="Contenudetableau"/>
+              <w:jc w:val="center"/>
+              <w:rPr/>
+            </w:pPr>
+            <w:r>
+              <w:rPr/>
+              <w:t>2</w:t>
+            </w:r>
+          </w:p>
+        </w:tc>
+        <w:tc>
+          <w:tcPr>
+            <w:tcW w:w="2493" w:type="dxa"/>
+            <w:tcBorders>
+              <w:left w:val="single" w:sz="2" w:space="0" w:color="000000"/>
+              <w:bottom w:val="single" w:sz="2" w:space="0" w:color="000000"/>
+              <w:insideH w:val="single" w:sz="2" w:space="0" w:color="000000"/>
+            </w:tcBorders>
+            <w:shd w:fill="auto" w:val="clear"/>
+          </w:tcPr>
+          <w:p>
+            <w:pPr>
+              <w:pStyle w:val="Contenudetableau"/>
+              <w:jc w:val="center"/>
+              <w:rPr/>
+            </w:pPr>
+            <w:r>
+              <w:rPr/>
+            </w:r>
+          </w:p>
+        </w:tc>
+        <w:tc>
+          <w:tcPr>
+            <w:tcW w:w="2493" w:type="dxa"/>
+            <w:tcBorders>
+              <w:left w:val="single" w:sz="2" w:space="0" w:color="000000"/>
+              <w:bottom w:val="single" w:sz="2" w:space="0" w:color="000000"/>
+              <w:insideH w:val="single" w:sz="2" w:space="0" w:color="000000"/>
+            </w:tcBorders>
+            <w:shd w:fill="auto" w:val="clear"/>
+          </w:tcPr>
+          <w:p>
+            <w:pPr>
+              <w:pStyle w:val="Contenudetableau"/>
+              <w:jc w:val="center"/>
+              <w:rPr/>
+            </w:pPr>
+            <w:r>
+              <w:rPr/>
+            </w:r>
+          </w:p>
+        </w:tc>
+        <w:tc>
+          <w:tcPr>
+            <w:tcW w:w="2493" w:type="dxa"/>
+            <w:tcBorders>
+              <w:left w:val="single" w:sz="2" w:space="0" w:color="000000"/>
+              <w:bottom w:val="single" w:sz="2" w:space="0" w:color="000000"/>
+              <w:right w:val="single" w:sz="2" w:space="0" w:color="000000"/>
+              <w:insideH w:val="single" w:sz="2" w:space="0" w:color="000000"/>
+              <w:insideV w:val="single" w:sz="2" w:space="0" w:color="000000"/>
+            </w:tcBorders>
+            <w:shd w:fill="auto" w:val="clear"/>
+          </w:tcPr>
+          <w:p>
+            <w:pPr>
+              <w:pStyle w:val="Contenudetableau"/>
+              <w:jc w:val="center"/>
+              <w:rPr/>
+            </w:pPr>
+            <w:r>
+              <w:rPr/>
+            </w:r>
+          </w:p>
+        </w:tc>
+      </w:tr>
+      <w:tr>
+        <w:trPr>
+          <w:trHeight w:val="327" w:hRule="atLeast"/>
+        </w:trPr>
+        <w:tc>
+          <w:tcPr>
+            <w:tcW w:w="2493" w:type="dxa"/>
+            <w:tcBorders>
+              <w:left w:val="single" w:sz="2" w:space="0" w:color="000000"/>
+              <w:bottom w:val="single" w:sz="2" w:space="0" w:color="000000"/>
+              <w:insideH w:val="single" w:sz="2" w:space="0" w:color="000000"/>
+            </w:tcBorders>
+            <w:shd w:fill="auto" w:val="clear"/>
+          </w:tcPr>
+          <w:p>
+            <w:pPr>
+              <w:pStyle w:val="Contenudetableau"/>
+              <w:jc w:val="center"/>
+              <w:rPr/>
+            </w:pPr>
+            <w:r>
+              <w:rPr/>
+              <w:t>3</w:t>
+            </w:r>
+          </w:p>
+        </w:tc>
+        <w:tc>
+          <w:tcPr>
+            <w:tcW w:w="2493" w:type="dxa"/>
+            <w:tcBorders>
+              <w:left w:val="single" w:sz="2" w:space="0" w:color="000000"/>
+              <w:bottom w:val="single" w:sz="2" w:space="0" w:color="000000"/>
+              <w:insideH w:val="single" w:sz="2" w:space="0" w:color="000000"/>
+            </w:tcBorders>
+            <w:shd w:fill="auto" w:val="clear"/>
+          </w:tcPr>
+          <w:p>
+            <w:pPr>
+              <w:pStyle w:val="Contenudetableau"/>
+              <w:jc w:val="center"/>
+              <w:rPr/>
+            </w:pPr>
+            <w:r>
+              <w:rPr/>
+            </w:r>
+          </w:p>
+        </w:tc>
+        <w:tc>
+          <w:tcPr>
+            <w:tcW w:w="2493" w:type="dxa"/>
+            <w:tcBorders>
+              <w:left w:val="single" w:sz="2" w:space="0" w:color="000000"/>
+              <w:bottom w:val="single" w:sz="2" w:space="0" w:color="000000"/>
+              <w:insideH w:val="single" w:sz="2" w:space="0" w:color="000000"/>
+            </w:tcBorders>
+            <w:shd w:fill="auto" w:val="clear"/>
+          </w:tcPr>
+          <w:p>
+            <w:pPr>
+              <w:pStyle w:val="Contenudetableau"/>
+              <w:jc w:val="center"/>
+              <w:rPr/>
+            </w:pPr>
+            <w:r>
+              <w:rPr/>
+            </w:r>
+          </w:p>
+        </w:tc>
+        <w:tc>
+          <w:tcPr>
+            <w:tcW w:w="2493" w:type="dxa"/>
+            <w:tcBorders>
+              <w:left w:val="single" w:sz="2" w:space="0" w:color="000000"/>
+              <w:bottom w:val="single" w:sz="2" w:space="0" w:color="000000"/>
+              <w:right w:val="single" w:sz="2" w:space="0" w:color="000000"/>
+              <w:insideH w:val="single" w:sz="2" w:space="0" w:color="000000"/>
+              <w:insideV w:val="single" w:sz="2" w:space="0" w:color="000000"/>
+            </w:tcBorders>
+            <w:shd w:fill="auto" w:val="clear"/>
+          </w:tcPr>
+          <w:p>
+            <w:pPr>
+              <w:pStyle w:val="Contenudetableau"/>
+              <w:jc w:val="center"/>
+              <w:rPr/>
+            </w:pPr>
+            <w:r>
+              <w:rPr/>
+            </w:r>
+          </w:p>
+        </w:tc>
+      </w:tr>
+    </w:tbl>
+    <w:p>
+      <w:pPr>
+        <w:pStyle w:val="Normal"/>
+        <w:rPr>
+          <w:rFonts w:ascii="Liberation Serif" w:hAnsi="Liberation Serif" w:eastAsia="Liberation Serif" w:cs="Liberation Serif"/>
+          <w:b w:val="false"/>
+          <w:b w:val="false"/>
+          <w:bCs w:val="false"/>
+          <w:sz w:val="24"/>
+          <w:szCs w:val="24"/>
+        </w:rPr>
+      </w:pPr>
+      <w:r>
+        <w:rPr>
+          <w:b/>
+          <w:bCs/>
+          <w:sz w:val="28"/>
+          <w:szCs w:val="28"/>
+        </w:rPr>
+      </w:r>
+    </w:p>
+    <w:p>
+      <w:pPr>
+        <w:pStyle w:val="Normal"/>
+        <w:rPr>
+          <w:b/>
+          <w:b/>
+          <w:bCs/>
+          <w:sz w:val="28"/>
+          <w:szCs w:val="28"/>
+        </w:rPr>
+      </w:pPr>
+      <w:r>
+        <w:rPr>
+          <w:rFonts w:eastAsia="Liberation Serif" w:cs="Liberation Serif"/>
+          <w:b w:val="false"/>
+          <w:bCs w:val="false"/>
+          <w:sz w:val="24"/>
+          <w:szCs w:val="24"/>
+        </w:rPr>
+        <w:t>Question 3 :</w:t>
+      </w:r>
+    </w:p>
+    <w:p>
+      <w:pPr>
+        <w:pStyle w:val="Normal"/>
+        <w:rPr>
+          <w:rFonts w:ascii="Liberation Serif" w:hAnsi="Liberation Serif" w:eastAsia="Liberation Serif" w:cs="Liberation Serif"/>
+          <w:b w:val="false"/>
+          <w:b w:val="false"/>
+          <w:bCs w:val="false"/>
+          <w:sz w:val="24"/>
+          <w:szCs w:val="24"/>
+        </w:rPr>
+      </w:pPr>
+      <w:r>
+        <w:rPr>
+          <w:b/>
+          <w:bCs/>
+          <w:sz w:val="28"/>
+          <w:szCs w:val="28"/>
+        </w:rPr>
+      </w:r>
+    </w:p>
+    <w:p>
+      <w:pPr>
+        <w:pStyle w:val="Normal"/>
+        <w:rPr>
+          <w:b/>
+          <w:b/>
+          <w:bCs/>
+          <w:sz w:val="28"/>
+          <w:szCs w:val="28"/>
+        </w:rPr>
+      </w:pPr>
+      <w:r>
+        <w:rPr>
+          <w:rFonts w:eastAsia="Liberation Serif" w:cs="Liberation Serif"/>
+          <w:b w:val="false"/>
+          <w:bCs w:val="false"/>
+          <w:sz w:val="24"/>
+          <w:szCs w:val="24"/>
+        </w:rPr>
+        <w:t>Question 4 :</w:t>
+      </w:r>
+    </w:p>
+    <w:p>
+      <w:pPr>
+        <w:pStyle w:val="Normal"/>
+        <w:rPr>
+          <w:b/>
+          <w:b/>
+          <w:bCs/>
+          <w:sz w:val="28"/>
+          <w:szCs w:val="28"/>
+        </w:rPr>
+      </w:pPr>
+      <w:r>
+        <w:rPr>
+          <w:rFonts w:eastAsia="Liberation Serif" w:cs="Liberation Serif"/>
+          <w:b w:val="false"/>
+          <w:bCs w:val="false"/>
+          <w:sz w:val="24"/>
+          <w:szCs w:val="24"/>
+        </w:rPr>
+        <w:t>Voir fichiers joints</w:t>
+      </w:r>
+    </w:p>
+    <w:p>
+      <w:pPr>
+        <w:pStyle w:val="Normal"/>
+        <w:rPr>
+          <w:rFonts w:ascii="Liberation Serif" w:hAnsi="Liberation Serif" w:eastAsia="Liberation Serif" w:cs="Liberation Serif"/>
+          <w:b w:val="false"/>
+          <w:b w:val="false"/>
+          <w:bCs w:val="false"/>
+          <w:sz w:val="24"/>
+          <w:szCs w:val="24"/>
+        </w:rPr>
+      </w:pPr>
+      <w:r>
+        <w:rPr>
+          <w:b/>
+          <w:bCs/>
+          <w:sz w:val="28"/>
+          <w:szCs w:val="28"/>
+        </w:rPr>
+      </w:r>
+    </w:p>
+    <w:p>
+      <w:pPr>
+        <w:pStyle w:val="Normal"/>
+        <w:rPr>
+          <w:b/>
+          <w:b/>
+          <w:bCs/>
+          <w:sz w:val="28"/>
+          <w:szCs w:val="28"/>
+        </w:rPr>
+      </w:pPr>
+      <w:r>
+        <w:rPr>
+          <w:rFonts w:eastAsia="Liberation Serif" w:cs="Liberation Serif"/>
+          <w:b w:val="false"/>
+          <w:bCs w:val="false"/>
+          <w:sz w:val="24"/>
+          <w:szCs w:val="24"/>
+        </w:rPr>
+        <w:t>Question 5 :</w:t>
+      </w:r>
+    </w:p>
+    <w:p>
+      <w:pPr>
+        <w:pStyle w:val="Normal"/>
+        <w:rPr>
+          <w:rFonts w:ascii="Liberation Serif" w:hAnsi="Liberation Serif" w:eastAsia="Liberation Serif" w:cs="Liberation Serif"/>
+          <w:b w:val="false"/>
+          <w:b w:val="false"/>
+          <w:bCs w:val="false"/>
+          <w:sz w:val="24"/>
+          <w:szCs w:val="24"/>
+        </w:rPr>
+      </w:pPr>
+      <w:r>
+        <w:rPr>
+          <w:b/>
+          <w:bCs/>
+          <w:sz w:val="28"/>
+          <w:szCs w:val="28"/>
+        </w:rPr>
+      </w:r>
+    </w:p>
+    <w:p>
+      <w:pPr>
+        <w:pStyle w:val="Normal"/>
+        <w:rPr>
+          <w:b/>
+          <w:b/>
+          <w:bCs/>
+          <w:sz w:val="28"/>
+          <w:szCs w:val="28"/>
+        </w:rPr>
+      </w:pPr>
+      <w:r>
+        <w:rPr>
+          <w:rFonts w:eastAsia="Liberation Serif" w:cs="Liberation Serif"/>
+          <w:b/>
+          <w:bCs/>
+          <w:sz w:val="28"/>
+          <w:szCs w:val="28"/>
+        </w:rPr>
+        <w:t>2.2.1</w:t>
+      </w:r>
+    </w:p>
+    <w:p>
+      <w:pPr>
+        <w:pStyle w:val="Normal"/>
+        <w:rPr>
+          <w:b/>
+          <w:b/>
+          <w:bCs/>
+          <w:sz w:val="28"/>
+          <w:szCs w:val="28"/>
+        </w:rPr>
+      </w:pPr>
+      <w:r>
+        <w:rPr>
+          <w:rFonts w:eastAsia="Liberation Serif" w:cs="Liberation Serif"/>
+          <w:b w:val="false"/>
+          <w:bCs w:val="false"/>
+          <w:sz w:val="24"/>
+          <w:szCs w:val="24"/>
+        </w:rPr>
+        <w:t>Question 1 :</w:t>
+      </w:r>
+    </w:p>
+    <w:p>
+      <w:pPr>
+        <w:pStyle w:val="Normal"/>
+        <w:rPr>
+          <w:b/>
+          <w:b/>
+          <w:bCs/>
+          <w:sz w:val="28"/>
+          <w:szCs w:val="28"/>
+        </w:rPr>
+      </w:pPr>
+      <w:r>
+        <w:rPr>
+          <w:rFonts w:eastAsia="Liberation Serif" w:cs="Liberation Serif"/>
+          <w:b w:val="false"/>
+          <w:bCs w:val="false"/>
+          <w:sz w:val="24"/>
+          <w:szCs w:val="24"/>
+        </w:rPr>
+        <w:t>Le vecteur du descripteur permet contient les informations normalisés d’histogrammes de gradient autour d’un point clé. Il permet ainsi d’identifier de façon fiable (et suffisamment unique) un point clé d’une image pour qu’on puisse le comparer à d’autres points clés pour déterminer s’il décrive le même point dans une autre image.</w:t>
+      </w:r>
+    </w:p>
+    <w:p>
+      <w:pPr>
+        <w:pStyle w:val="Normal"/>
+        <w:rPr>
+          <w:rFonts w:ascii="Liberation Serif" w:hAnsi="Liberation Serif" w:eastAsia="Liberation Serif" w:cs="Liberation Serif"/>
+          <w:b w:val="false"/>
+          <w:b w:val="false"/>
+          <w:bCs w:val="false"/>
+          <w:sz w:val="24"/>
+          <w:szCs w:val="24"/>
+        </w:rPr>
+      </w:pPr>
+      <w:r>
+        <w:rPr>
+          <w:b/>
+          <w:bCs/>
+          <w:sz w:val="28"/>
+          <w:szCs w:val="28"/>
+        </w:rPr>
+      </w:r>
+    </w:p>
+    <w:p>
+      <w:pPr>
+        <w:pStyle w:val="Normal"/>
+        <w:rPr>
+          <w:b/>
+          <w:b/>
+          <w:bCs/>
+          <w:sz w:val="28"/>
+          <w:szCs w:val="28"/>
+        </w:rPr>
+      </w:pPr>
+      <w:r>
+        <w:rPr>
+          <w:rFonts w:eastAsia="Liberation Serif" w:cs="Liberation Serif"/>
+          <w:b w:val="false"/>
+          <w:bCs w:val="false"/>
+          <w:sz w:val="24"/>
+          <w:szCs w:val="24"/>
+        </w:rPr>
+        <w:t>Question 2 :</w:t>
+      </w:r>
+    </w:p>
+    <w:p>
+      <w:pPr>
+        <w:pStyle w:val="Normal"/>
+        <w:rPr>
+          <w:rFonts w:ascii="Liberation Serif" w:hAnsi="Liberation Serif" w:eastAsia="Liberation Serif" w:cs="Liberation Serif"/>
+          <w:b w:val="false"/>
+          <w:b w:val="false"/>
+          <w:bCs w:val="false"/>
+          <w:sz w:val="24"/>
+          <w:szCs w:val="24"/>
+        </w:rPr>
+      </w:pPr>
+      <w:r>
+        <w:rPr>
+          <w:b/>
+          <w:bCs/>
+          <w:sz w:val="28"/>
+          <w:szCs w:val="28"/>
+        </w:rPr>
       </w:r>
     </w:p>
     <w:sectPr>
@@ -1608,6 +2779,7 @@
       <w:rPr>
         <w:rFonts w:ascii="Liberation Serif" w:hAnsi="Liberation Serif" w:eastAsia="NSimSun" w:cs="Arial Unicode MS"/>
         <w:kern w:val="2"/>
+        <w:sz w:val="20"/>
         <w:szCs w:val="24"/>
         <w:lang w:val="fr-CA" w:eastAsia="zh-CN" w:bidi="hi-IN"/>
       </w:rPr>
@@ -1691,5 +2863,21 @@
       <w:rFonts w:cs="Arial Unicode MS"/>
     </w:rPr>
   </w:style>
+  <w:style w:type="paragraph" w:styleId="Contenudecadre">
+    <w:name w:val="Contenu de cadre"/>
+    <w:basedOn w:val="Normal"/>
+    <w:qFormat/>
+    <w:pPr/>
+    <w:rPr/>
+  </w:style>
+  <w:style w:type="paragraph" w:styleId="Contenudetableau">
+    <w:name w:val="Contenu de tableau"/>
+    <w:basedOn w:val="Normal"/>
+    <w:qFormat/>
+    <w:pPr>
+      <w:suppressLineNumbers/>
+    </w:pPr>
+    <w:rPr/>
+  </w:style>
 </w:styles>
 </file>
</xml_diff>